<commit_message>
Update BizIntegrator technical documentation and process flow diagram.
</commit_message>
<xml_diff>
--- a/Documentation/BizIntegrator Technical Spec Document.docx
+++ b/Documentation/BizIntegrator Technical Spec Document.docx
@@ -428,8 +428,6 @@
         </w:rPr>
         <w:br w:type="page"/>
       </w:r>
-      <w:bookmarkStart w:id="0" w:name="_GoBack"/>
-      <w:bookmarkEnd w:id="0"/>
     </w:p>
     <w:tbl>
       <w:tblPr>
@@ -553,11 +551,11 @@
           <w:rFonts w:cstheme="minorHAnsi"/>
         </w:rPr>
       </w:pPr>
-      <w:bookmarkStart w:id="1" w:name="_Toc391972933"/>
-      <w:bookmarkStart w:id="2" w:name="_Toc503430604"/>
-      <w:bookmarkStart w:id="3" w:name="_Toc503473634"/>
-      <w:bookmarkStart w:id="4" w:name="_Toc503479044"/>
-      <w:bookmarkStart w:id="5" w:name="_Toc141945423"/>
+      <w:bookmarkStart w:id="0" w:name="_Toc391972933"/>
+      <w:bookmarkStart w:id="1" w:name="_Toc503430604"/>
+      <w:bookmarkStart w:id="2" w:name="_Toc503473634"/>
+      <w:bookmarkStart w:id="3" w:name="_Toc503479044"/>
+      <w:bookmarkStart w:id="4" w:name="_Toc141945423"/>
       <w:r>
         <w:t>I</w:t>
       </w:r>
@@ -573,11 +571,11 @@
         </w:rPr>
         <w:t>Revision History</w:t>
       </w:r>
+      <w:bookmarkEnd w:id="0"/>
       <w:bookmarkEnd w:id="1"/>
       <w:bookmarkEnd w:id="2"/>
       <w:bookmarkEnd w:id="3"/>
       <w:bookmarkEnd w:id="4"/>
-      <w:bookmarkEnd w:id="5"/>
     </w:p>
     <w:tbl>
       <w:tblPr>
@@ -870,7 +868,7 @@
           <w:rFonts w:cstheme="minorHAnsi"/>
         </w:rPr>
       </w:pPr>
-      <w:bookmarkStart w:id="6" w:name="_Toc141945424"/>
+      <w:bookmarkStart w:id="5" w:name="_Toc141945424"/>
       <w:r>
         <w:rPr>
           <w:rFonts w:cstheme="minorHAnsi"/>
@@ -890,7 +888,7 @@
         <w:tab/>
         <w:t>Related Documents</w:t>
       </w:r>
-      <w:bookmarkEnd w:id="6"/>
+      <w:bookmarkEnd w:id="5"/>
     </w:p>
     <w:tbl>
       <w:tblPr>
@@ -1116,7 +1114,7 @@
           <w:rFonts w:cstheme="minorHAnsi"/>
         </w:rPr>
       </w:pPr>
-      <w:bookmarkStart w:id="7" w:name="_Toc141945425"/>
+      <w:bookmarkStart w:id="6" w:name="_Toc141945425"/>
       <w:r>
         <w:rPr>
           <w:rFonts w:cstheme="minorHAnsi"/>
@@ -1136,7 +1134,7 @@
         <w:tab/>
         <w:t>Abbreviations</w:t>
       </w:r>
-      <w:bookmarkEnd w:id="7"/>
+      <w:bookmarkEnd w:id="6"/>
     </w:p>
     <w:tbl>
       <w:tblPr>
@@ -2424,11 +2422,11 @@
           <w:rFonts w:cstheme="minorHAnsi"/>
         </w:rPr>
       </w:pPr>
-      <w:bookmarkStart w:id="8" w:name="_Toc391972934"/>
-      <w:bookmarkStart w:id="9" w:name="_Toc503430605"/>
-      <w:bookmarkStart w:id="10" w:name="_Toc503473635"/>
-      <w:bookmarkStart w:id="11" w:name="_Toc503479045"/>
-      <w:bookmarkStart w:id="12" w:name="_Toc141945426"/>
+      <w:bookmarkStart w:id="7" w:name="_Toc391972934"/>
+      <w:bookmarkStart w:id="8" w:name="_Toc503430605"/>
+      <w:bookmarkStart w:id="9" w:name="_Toc503473635"/>
+      <w:bookmarkStart w:id="10" w:name="_Toc503479045"/>
+      <w:bookmarkStart w:id="11" w:name="_Toc141945426"/>
       <w:r>
         <w:rPr>
           <w:rFonts w:cstheme="minorHAnsi"/>
@@ -2498,24 +2496,24 @@
         </w:rPr>
         <w:t>TABLE OF CONTENTS</w:t>
       </w:r>
+      <w:bookmarkStart w:id="12" w:name="_Toc498843302"/>
       <w:bookmarkStart w:id="13" w:name="_Toc505652252"/>
-      <w:bookmarkStart w:id="14" w:name="_Toc498843302"/>
+      <w:bookmarkEnd w:id="7"/>
       <w:bookmarkEnd w:id="8"/>
       <w:bookmarkEnd w:id="9"/>
       <w:bookmarkEnd w:id="10"/>
       <w:bookmarkEnd w:id="11"/>
-      <w:bookmarkEnd w:id="12"/>
     </w:p>
-    <w:bookmarkEnd w:id="14" w:displacedByCustomXml="next"/>
     <w:bookmarkEnd w:id="13" w:displacedByCustomXml="next"/>
-    <w:bookmarkStart w:id="15" w:name="_Toc7447150" w:displacedByCustomXml="next"/>
-    <w:bookmarkStart w:id="16" w:name="_Toc8540025" w:displacedByCustomXml="next"/>
-    <w:bookmarkStart w:id="17" w:name="_Toc168199523" w:displacedByCustomXml="next"/>
+    <w:bookmarkEnd w:id="12" w:displacedByCustomXml="next"/>
+    <w:bookmarkStart w:id="14" w:name="_Toc177295145" w:displacedByCustomXml="next"/>
+    <w:bookmarkStart w:id="15" w:name="_Toc177294938" w:displacedByCustomXml="next"/>
+    <w:bookmarkStart w:id="16" w:name="_Toc177294911" w:displacedByCustomXml="next"/>
+    <w:bookmarkStart w:id="17" w:name="_Toc177294567" w:displacedByCustomXml="next"/>
     <w:bookmarkStart w:id="18" w:name="_Toc177293508" w:displacedByCustomXml="next"/>
-    <w:bookmarkStart w:id="19" w:name="_Toc177294567" w:displacedByCustomXml="next"/>
-    <w:bookmarkStart w:id="20" w:name="_Toc177294911" w:displacedByCustomXml="next"/>
-    <w:bookmarkStart w:id="21" w:name="_Toc177294938" w:displacedByCustomXml="next"/>
-    <w:bookmarkStart w:id="22" w:name="_Toc177295145" w:displacedByCustomXml="next"/>
+    <w:bookmarkStart w:id="19" w:name="_Toc168199523" w:displacedByCustomXml="next"/>
+    <w:bookmarkStart w:id="20" w:name="_Toc8540025" w:displacedByCustomXml="next"/>
+    <w:bookmarkStart w:id="21" w:name="_Toc7447150" w:displacedByCustomXml="next"/>
     <w:sdt>
       <w:sdtPr>
         <w:rPr>
@@ -4373,11 +4371,7 @@
           <w:pPr>
             <w:pStyle w:val="TOC2"/>
             <w:rPr>
-              <w:rFonts w:asciiTheme="minorHAnsi" w:eastAsiaTheme="minorEastAsia" w:hAnsiTheme="minorHAnsi" w:cstheme="minorBidi"/>
               <w:noProof/>
-              <w:sz w:val="22"/>
-              <w:szCs w:val="22"/>
-              <w:lang w:val="en-ZA" w:eastAsia="en-ZA"/>
             </w:rPr>
           </w:pPr>
           <w:hyperlink w:anchor="_Toc141945444" w:history="1">
@@ -4458,6 +4452,74 @@
               <w:fldChar w:fldCharType="end"/>
             </w:r>
           </w:hyperlink>
+        </w:p>
+        <w:p>
+          <w:pPr>
+            <w:pStyle w:val="TOC2"/>
+            <w:rPr>
+              <w:noProof/>
+            </w:rPr>
+          </w:pPr>
+          <w:hyperlink w:anchor="_Toc141945444" w:history="1">
+            <w:r>
+              <w:rPr>
+                <w:rStyle w:val="Hyperlink"/>
+                <w:rFonts w:ascii="Vodafone Rg" w:hAnsi="Vodafone Rg"/>
+                <w:noProof/>
+                <w:lang w:eastAsia="en-ZA"/>
+              </w:rPr>
+              <w:t>5.</w:t>
+            </w:r>
+            <w:r>
+              <w:rPr>
+                <w:rStyle w:val="Hyperlink"/>
+                <w:rFonts w:ascii="Vodafone Rg" w:hAnsi="Vodafone Rg"/>
+                <w:noProof/>
+                <w:lang w:eastAsia="en-ZA"/>
+              </w:rPr>
+              <w:t>2</w:t>
+            </w:r>
+            <w:r>
+              <w:rPr>
+                <w:rFonts w:asciiTheme="minorHAnsi" w:eastAsiaTheme="minorEastAsia" w:hAnsiTheme="minorHAnsi" w:cstheme="minorBidi"/>
+                <w:noProof/>
+                <w:sz w:val="22"/>
+                <w:szCs w:val="22"/>
+                <w:lang w:val="en-ZA" w:eastAsia="en-ZA"/>
+              </w:rPr>
+              <w:tab/>
+            </w:r>
+            <w:r>
+              <w:rPr>
+                <w:rStyle w:val="Hyperlink"/>
+                <w:rFonts w:ascii="Vodafone Rg" w:hAnsi="Vodafone Rg"/>
+                <w:noProof/>
+                <w:lang w:eastAsia="en-ZA"/>
+              </w:rPr>
+              <w:t>Process Flow Diagram</w:t>
+            </w:r>
+            <w:r>
+              <w:rPr>
+                <w:noProof/>
+                <w:webHidden/>
+              </w:rPr>
+              <w:tab/>
+            </w:r>
+            <w:r>
+              <w:rPr>
+                <w:noProof/>
+                <w:webHidden/>
+              </w:rPr>
+              <w:t>10</w:t>
+            </w:r>
+          </w:hyperlink>
+        </w:p>
+        <w:p>
+          <w:pPr>
+            <w:rPr>
+              <w:rFonts w:eastAsiaTheme="minorEastAsia"/>
+            </w:rPr>
+          </w:pPr>
         </w:p>
         <w:p>
           <w:pPr>
@@ -5376,11 +5438,11 @@
           <w:rFonts w:ascii="Vodafone Rg" w:hAnsi="Vodafone Rg"/>
         </w:rPr>
       </w:pPr>
-      <w:bookmarkStart w:id="23" w:name="_Toc15645557"/>
-      <w:bookmarkStart w:id="24" w:name="_Toc44341622"/>
-      <w:bookmarkStart w:id="25" w:name="_Toc141945427"/>
-      <w:bookmarkStart w:id="26" w:name="_Toc505764688"/>
-      <w:bookmarkStart w:id="27" w:name="_Toc501525158"/>
+      <w:bookmarkStart w:id="22" w:name="_Toc15645557"/>
+      <w:bookmarkStart w:id="23" w:name="_Toc44341622"/>
+      <w:bookmarkStart w:id="24" w:name="_Toc141945427"/>
+      <w:bookmarkStart w:id="25" w:name="_Toc505764688"/>
+      <w:bookmarkStart w:id="26" w:name="_Toc501525158"/>
       <w:r>
         <w:rPr>
           <w:rFonts w:ascii="Vodafone Rg" w:hAnsi="Vodafone Rg"/>
@@ -5388,9 +5450,9 @@
         <w:lastRenderedPageBreak/>
         <w:t>Introduction</w:t>
       </w:r>
+      <w:bookmarkEnd w:id="22"/>
       <w:bookmarkEnd w:id="23"/>
       <w:bookmarkEnd w:id="24"/>
-      <w:bookmarkEnd w:id="25"/>
     </w:p>
     <w:p>
       <w:pPr>
@@ -5401,12 +5463,12 @@
           <w:color w:val="auto"/>
         </w:rPr>
       </w:pPr>
-      <w:bookmarkStart w:id="28" w:name="_Toc517883819"/>
-      <w:bookmarkStart w:id="29" w:name="_Toc517950318"/>
-      <w:bookmarkStart w:id="30" w:name="_Toc15645558"/>
-      <w:bookmarkStart w:id="31" w:name="_Toc44341623"/>
-      <w:bookmarkStart w:id="32" w:name="_Toc141945428"/>
-      <w:bookmarkEnd w:id="26"/>
+      <w:bookmarkStart w:id="27" w:name="_Toc517883819"/>
+      <w:bookmarkStart w:id="28" w:name="_Toc517950318"/>
+      <w:bookmarkStart w:id="29" w:name="_Toc15645558"/>
+      <w:bookmarkStart w:id="30" w:name="_Toc44341623"/>
+      <w:bookmarkStart w:id="31" w:name="_Toc141945428"/>
+      <w:bookmarkEnd w:id="25"/>
       <w:r>
         <w:rPr>
           <w:rFonts w:ascii="Vodafone Rg" w:hAnsi="Vodafone Rg"/>
@@ -5414,11 +5476,11 @@
         </w:rPr>
         <w:t>Aim</w:t>
       </w:r>
+      <w:bookmarkEnd w:id="27"/>
       <w:bookmarkEnd w:id="28"/>
       <w:bookmarkEnd w:id="29"/>
       <w:bookmarkEnd w:id="30"/>
       <w:bookmarkEnd w:id="31"/>
-      <w:bookmarkEnd w:id="32"/>
     </w:p>
     <w:p>
       <w:pPr>
@@ -5499,12 +5561,12 @@
           <w:color w:val="auto"/>
         </w:rPr>
       </w:pPr>
-      <w:bookmarkStart w:id="33" w:name="_Toc141945429"/>
-      <w:bookmarkStart w:id="34" w:name="_Toc505764689"/>
-      <w:bookmarkStart w:id="35" w:name="_Toc517883815"/>
-      <w:bookmarkStart w:id="36" w:name="_Toc15645559"/>
-      <w:bookmarkStart w:id="37" w:name="_Toc44341624"/>
-      <w:bookmarkStart w:id="38" w:name="_Toc505764690"/>
+      <w:bookmarkStart w:id="32" w:name="_Toc141945429"/>
+      <w:bookmarkStart w:id="33" w:name="_Toc505764689"/>
+      <w:bookmarkStart w:id="34" w:name="_Toc517883815"/>
+      <w:bookmarkStart w:id="35" w:name="_Toc15645559"/>
+      <w:bookmarkStart w:id="36" w:name="_Toc44341624"/>
+      <w:bookmarkStart w:id="37" w:name="_Toc505764690"/>
       <w:r>
         <w:rPr>
           <w:rFonts w:ascii="Vodafone Rg" w:hAnsi="Vodafone Rg"/>
@@ -5512,7 +5574,7 @@
         </w:rPr>
         <w:t>Background</w:t>
       </w:r>
-      <w:bookmarkEnd w:id="33"/>
+      <w:bookmarkEnd w:id="32"/>
     </w:p>
     <w:p>
       <w:pPr>
@@ -5592,7 +5654,7 @@
           <w:color w:val="auto"/>
         </w:rPr>
       </w:pPr>
-      <w:bookmarkStart w:id="39" w:name="_Toc141945430"/>
+      <w:bookmarkStart w:id="38" w:name="_Toc141945430"/>
       <w:r>
         <w:rPr>
           <w:rFonts w:ascii="Vodafone Rg" w:hAnsi="Vodafone Rg"/>
@@ -5600,7 +5662,7 @@
         </w:rPr>
         <w:t>Purpose</w:t>
       </w:r>
-      <w:bookmarkEnd w:id="39"/>
+      <w:bookmarkEnd w:id="38"/>
     </w:p>
     <w:p>
       <w:pPr>
@@ -5725,27 +5787,28 @@
           <w:lang w:val="en-ZA" w:eastAsia="en-ZA"/>
         </w:rPr>
       </w:pPr>
-      <w:bookmarkStart w:id="40" w:name="_Toc13140716"/>
-      <w:bookmarkStart w:id="41" w:name="_Toc13141695"/>
-      <w:bookmarkStart w:id="42" w:name="_Toc13142173"/>
-      <w:bookmarkStart w:id="43" w:name="_Toc13142688"/>
-      <w:bookmarkStart w:id="44" w:name="_Toc13143166"/>
-      <w:bookmarkStart w:id="45" w:name="_Toc13143548"/>
-      <w:bookmarkStart w:id="46" w:name="_Toc13144026"/>
-      <w:bookmarkStart w:id="47" w:name="_Toc13140717"/>
-      <w:bookmarkStart w:id="48" w:name="_Toc13141696"/>
-      <w:bookmarkStart w:id="49" w:name="_Toc13142174"/>
-      <w:bookmarkStart w:id="50" w:name="_Toc13142689"/>
-      <w:bookmarkStart w:id="51" w:name="_Toc13143167"/>
-      <w:bookmarkStart w:id="52" w:name="_Toc13143549"/>
-      <w:bookmarkStart w:id="53" w:name="_Toc13144027"/>
-      <w:bookmarkStart w:id="54" w:name="_Toc141945431"/>
-      <w:bookmarkStart w:id="55" w:name="_Toc505764691"/>
+      <w:bookmarkStart w:id="39" w:name="_Toc13140716"/>
+      <w:bookmarkStart w:id="40" w:name="_Toc13141695"/>
+      <w:bookmarkStart w:id="41" w:name="_Toc13142173"/>
+      <w:bookmarkStart w:id="42" w:name="_Toc13142688"/>
+      <w:bookmarkStart w:id="43" w:name="_Toc13143166"/>
+      <w:bookmarkStart w:id="44" w:name="_Toc13143548"/>
+      <w:bookmarkStart w:id="45" w:name="_Toc13144026"/>
+      <w:bookmarkStart w:id="46" w:name="_Toc13140717"/>
+      <w:bookmarkStart w:id="47" w:name="_Toc13141696"/>
+      <w:bookmarkStart w:id="48" w:name="_Toc13142174"/>
+      <w:bookmarkStart w:id="49" w:name="_Toc13142689"/>
+      <w:bookmarkStart w:id="50" w:name="_Toc13143167"/>
+      <w:bookmarkStart w:id="51" w:name="_Toc13143549"/>
+      <w:bookmarkStart w:id="52" w:name="_Toc13144027"/>
+      <w:bookmarkStart w:id="53" w:name="_Toc141945431"/>
+      <w:bookmarkStart w:id="54" w:name="_Toc505764691"/>
+      <w:bookmarkEnd w:id="33"/>
       <w:bookmarkEnd w:id="34"/>
       <w:bookmarkEnd w:id="35"/>
       <w:bookmarkEnd w:id="36"/>
       <w:bookmarkEnd w:id="37"/>
-      <w:bookmarkEnd w:id="38"/>
+      <w:bookmarkEnd w:id="39"/>
       <w:bookmarkEnd w:id="40"/>
       <w:bookmarkEnd w:id="41"/>
       <w:bookmarkEnd w:id="42"/>
@@ -5759,15 +5822,14 @@
       <w:bookmarkEnd w:id="50"/>
       <w:bookmarkEnd w:id="51"/>
       <w:bookmarkEnd w:id="52"/>
+      <w:r>
+        <w:rPr>
+          <w:rFonts w:ascii="Vodafone Rg" w:hAnsi="Vodafone Rg"/>
+          <w:lang w:val="en-ZA" w:eastAsia="en-ZA"/>
+        </w:rPr>
+        <w:t>Document Scope</w:t>
+      </w:r>
       <w:bookmarkEnd w:id="53"/>
-      <w:r>
-        <w:rPr>
-          <w:rFonts w:ascii="Vodafone Rg" w:hAnsi="Vodafone Rg"/>
-          <w:lang w:val="en-ZA" w:eastAsia="en-ZA"/>
-        </w:rPr>
-        <w:t>Document Scope</w:t>
-      </w:r>
-      <w:bookmarkEnd w:id="54"/>
     </w:p>
     <w:p>
       <w:pPr>
@@ -5962,16 +6024,16 @@
           <w:lang w:val="en-ZA" w:eastAsia="en-ZA"/>
         </w:rPr>
       </w:pPr>
-      <w:bookmarkStart w:id="56" w:name="_Toc141945432"/>
+      <w:bookmarkStart w:id="55" w:name="_Toc141945432"/>
+      <w:bookmarkEnd w:id="54"/>
+      <w:r>
+        <w:rPr>
+          <w:rFonts w:ascii="Vodafone Rg" w:hAnsi="Vodafone Rg"/>
+          <w:lang w:val="en-ZA" w:eastAsia="en-ZA"/>
+        </w:rPr>
+        <w:t>System Architecture</w:t>
+      </w:r>
       <w:bookmarkEnd w:id="55"/>
-      <w:r>
-        <w:rPr>
-          <w:rFonts w:ascii="Vodafone Rg" w:hAnsi="Vodafone Rg"/>
-          <w:lang w:val="en-ZA" w:eastAsia="en-ZA"/>
-        </w:rPr>
-        <w:t>System Architecture</w:t>
-      </w:r>
-      <w:bookmarkEnd w:id="56"/>
     </w:p>
     <w:p>
       <w:pPr>
@@ -5982,7 +6044,7 @@
           <w:lang w:val="en-ZA" w:eastAsia="en-ZA"/>
         </w:rPr>
       </w:pPr>
-      <w:bookmarkStart w:id="57" w:name="_Toc141945433"/>
+      <w:bookmarkStart w:id="56" w:name="_Toc141945433"/>
       <w:r>
         <w:rPr>
           <w:rFonts w:ascii="Vodafone Rg" w:hAnsi="Vodafone Rg"/>
@@ -5991,7 +6053,7 @@
         </w:rPr>
         <w:t>Application environment</w:t>
       </w:r>
-      <w:bookmarkEnd w:id="57"/>
+      <w:bookmarkEnd w:id="56"/>
     </w:p>
     <w:p>
       <w:pPr>
@@ -6148,7 +6210,7 @@
           <w:lang w:val="en-ZA" w:eastAsia="en-ZA"/>
         </w:rPr>
       </w:pPr>
-      <w:bookmarkStart w:id="58" w:name="_Toc141945434"/>
+      <w:bookmarkStart w:id="57" w:name="_Toc141945434"/>
       <w:r>
         <w:rPr>
           <w:rFonts w:ascii="Vodafone Rg" w:hAnsi="Vodafone Rg"/>
@@ -6157,7 +6219,7 @@
         </w:rPr>
         <w:t>Application Technology and Specification</w:t>
       </w:r>
-      <w:bookmarkEnd w:id="58"/>
+      <w:bookmarkEnd w:id="57"/>
     </w:p>
     <w:p>
       <w:pPr>
@@ -6169,7 +6231,7 @@
           <w:lang w:eastAsia="en-ZA"/>
         </w:rPr>
       </w:pPr>
-      <w:bookmarkStart w:id="59" w:name="_Toc141945435"/>
+      <w:bookmarkStart w:id="58" w:name="_Toc141945435"/>
       <w:r>
         <w:rPr>
           <w:rFonts w:ascii="Vodafone Rg" w:hAnsi="Vodafone Rg"/>
@@ -6187,6 +6249,327 @@
           <w:lang w:eastAsia="en-ZA"/>
         </w:rPr>
         <w:t>Dev</w:t>
+      </w:r>
+      <w:r>
+        <w:rPr>
+          <w:rFonts w:ascii="Vodafone Rg" w:hAnsi="Vodafone Rg"/>
+          <w:b w:val="0"/>
+          <w:color w:val="FF0000"/>
+          <w:lang w:eastAsia="en-ZA"/>
+        </w:rPr>
+        <w:t xml:space="preserve"> (1)</w:t>
+      </w:r>
+      <w:bookmarkEnd w:id="58"/>
+    </w:p>
+    <w:tbl>
+      <w:tblPr>
+        <w:tblStyle w:val="TableGrid"/>
+        <w:tblW w:w="0" w:type="auto"/>
+        <w:tblInd w:w="576" w:type="dxa"/>
+        <w:tblLook w:val="04A0" w:firstRow="1" w:lastRow="0" w:firstColumn="1" w:lastColumn="0" w:noHBand="0" w:noVBand="1"/>
+      </w:tblPr>
+      <w:tblGrid>
+        <w:gridCol w:w="4202"/>
+        <w:gridCol w:w="4572"/>
+      </w:tblGrid>
+      <w:tr>
+        <w:tc>
+          <w:tcPr>
+            <w:tcW w:w="4523" w:type="dxa"/>
+          </w:tcPr>
+          <w:p>
+            <w:pPr>
+              <w:rPr>
+                <w:rFonts w:ascii="Vodafone Rg" w:hAnsi="Vodafone Rg"/>
+                <w:lang w:val="en-ZA"/>
+              </w:rPr>
+            </w:pPr>
+            <w:proofErr w:type="spellStart"/>
+            <w:r>
+              <w:rPr>
+                <w:rFonts w:ascii="Vodafone Rg" w:hAnsi="Vodafone Rg"/>
+                <w:lang w:val="en-ZA"/>
+              </w:rPr>
+              <w:t>ServerName</w:t>
+            </w:r>
+            <w:proofErr w:type="spellEnd"/>
+          </w:p>
+        </w:tc>
+        <w:tc>
+          <w:tcPr>
+            <w:tcW w:w="4960" w:type="dxa"/>
+          </w:tcPr>
+          <w:p>
+            <w:pPr>
+              <w:rPr>
+                <w:rFonts w:ascii="Vodafone Rg" w:hAnsi="Vodafone Rg"/>
+                <w:lang w:val="en-ZA"/>
+              </w:rPr>
+            </w:pPr>
+            <w:r>
+              <w:rPr>
+                <w:rFonts w:ascii="Vodafone Rg" w:hAnsi="Vodafone Rg"/>
+                <w:lang w:val="en-ZA"/>
+              </w:rPr>
+              <w:t>X</w:t>
+            </w:r>
+            <w:r>
+              <w:rPr>
+                <w:rFonts w:ascii="Vodafone Rg" w:hAnsi="Vodafone Rg"/>
+                <w:lang w:val="en-ZA"/>
+              </w:rPr>
+              <w:t>xx</w:t>
+            </w:r>
+          </w:p>
+        </w:tc>
+      </w:tr>
+      <w:tr>
+        <w:tc>
+          <w:tcPr>
+            <w:tcW w:w="4523" w:type="dxa"/>
+          </w:tcPr>
+          <w:p>
+            <w:pPr>
+              <w:rPr>
+                <w:rFonts w:ascii="Vodafone Rg" w:hAnsi="Vodafone Rg"/>
+                <w:lang w:val="en-ZA"/>
+              </w:rPr>
+            </w:pPr>
+            <w:r>
+              <w:rPr>
+                <w:rFonts w:ascii="Vodafone Rg" w:hAnsi="Vodafone Rg"/>
+                <w:lang w:val="en-ZA"/>
+              </w:rPr>
+              <w:t>OS</w:t>
+            </w:r>
+          </w:p>
+        </w:tc>
+        <w:tc>
+          <w:tcPr>
+            <w:tcW w:w="4960" w:type="dxa"/>
+          </w:tcPr>
+          <w:p>
+            <w:pPr>
+              <w:rPr>
+                <w:rFonts w:ascii="Vodafone Rg" w:hAnsi="Vodafone Rg"/>
+                <w:lang w:val="en-ZA"/>
+              </w:rPr>
+            </w:pPr>
+            <w:r>
+              <w:rPr>
+                <w:rFonts w:ascii="Vodafone Rg" w:hAnsi="Vodafone Rg"/>
+                <w:lang w:val="en-ZA"/>
+              </w:rPr>
+              <w:t>Microsoft Windows Server 2019 (64-bit)</w:t>
+            </w:r>
+          </w:p>
+        </w:tc>
+      </w:tr>
+      <w:tr>
+        <w:tc>
+          <w:tcPr>
+            <w:tcW w:w="4523" w:type="dxa"/>
+          </w:tcPr>
+          <w:p>
+            <w:pPr>
+              <w:rPr>
+                <w:rFonts w:ascii="Vodafone Rg" w:hAnsi="Vodafone Rg"/>
+                <w:lang w:val="en-ZA"/>
+              </w:rPr>
+            </w:pPr>
+            <w:r>
+              <w:rPr>
+                <w:rFonts w:ascii="Vodafone Rg" w:hAnsi="Vodafone Rg"/>
+                <w:lang w:val="en-ZA"/>
+              </w:rPr>
+              <w:t>CPU</w:t>
+            </w:r>
+          </w:p>
+        </w:tc>
+        <w:tc>
+          <w:tcPr>
+            <w:tcW w:w="4960" w:type="dxa"/>
+          </w:tcPr>
+          <w:p>
+            <w:pPr>
+              <w:rPr>
+                <w:rFonts w:ascii="Vodafone Rg" w:hAnsi="Vodafone Rg"/>
+                <w:lang w:val="en-ZA"/>
+              </w:rPr>
+            </w:pPr>
+            <w:r>
+              <w:rPr>
+                <w:rFonts w:ascii="Vodafone Rg" w:hAnsi="Vodafone Rg"/>
+                <w:lang w:val="en-ZA"/>
+              </w:rPr>
+              <w:t>2</w:t>
+            </w:r>
+          </w:p>
+        </w:tc>
+      </w:tr>
+      <w:tr>
+        <w:tc>
+          <w:tcPr>
+            <w:tcW w:w="4523" w:type="dxa"/>
+          </w:tcPr>
+          <w:p>
+            <w:pPr>
+              <w:rPr>
+                <w:rFonts w:ascii="Vodafone Rg" w:hAnsi="Vodafone Rg"/>
+                <w:lang w:val="en-ZA"/>
+              </w:rPr>
+            </w:pPr>
+            <w:r>
+              <w:rPr>
+                <w:rFonts w:ascii="Vodafone Rg" w:hAnsi="Vodafone Rg"/>
+                <w:lang w:val="en-ZA"/>
+              </w:rPr>
+              <w:t>Memory</w:t>
+            </w:r>
+          </w:p>
+        </w:tc>
+        <w:tc>
+          <w:tcPr>
+            <w:tcW w:w="4960" w:type="dxa"/>
+          </w:tcPr>
+          <w:p>
+            <w:pPr>
+              <w:rPr>
+                <w:rFonts w:ascii="Vodafone Rg" w:hAnsi="Vodafone Rg"/>
+                <w:lang w:val="en-ZA"/>
+              </w:rPr>
+            </w:pPr>
+            <w:r>
+              <w:rPr>
+                <w:rFonts w:ascii="Vodafone Rg" w:hAnsi="Vodafone Rg"/>
+                <w:lang w:val="en-ZA"/>
+              </w:rPr>
+              <w:t>8GB</w:t>
+            </w:r>
+          </w:p>
+        </w:tc>
+      </w:tr>
+      <w:tr>
+        <w:tc>
+          <w:tcPr>
+            <w:tcW w:w="4523" w:type="dxa"/>
+          </w:tcPr>
+          <w:p>
+            <w:pPr>
+              <w:rPr>
+                <w:rFonts w:ascii="Vodafone Rg" w:hAnsi="Vodafone Rg"/>
+                <w:lang w:val="en-ZA"/>
+              </w:rPr>
+            </w:pPr>
+            <w:r>
+              <w:rPr>
+                <w:rFonts w:ascii="Vodafone Rg" w:hAnsi="Vodafone Rg"/>
+                <w:lang w:val="en-ZA"/>
+              </w:rPr>
+              <w:t>Storage</w:t>
+            </w:r>
+          </w:p>
+        </w:tc>
+        <w:tc>
+          <w:tcPr>
+            <w:tcW w:w="4960" w:type="dxa"/>
+          </w:tcPr>
+          <w:p>
+            <w:pPr>
+              <w:rPr>
+                <w:rFonts w:ascii="Vodafone Rg" w:hAnsi="Vodafone Rg"/>
+                <w:lang w:val="en-ZA"/>
+              </w:rPr>
+            </w:pPr>
+            <w:r>
+              <w:rPr>
+                <w:rFonts w:ascii="Vodafone Rg" w:hAnsi="Vodafone Rg"/>
+                <w:lang w:val="en-ZA"/>
+              </w:rPr>
+              <w:t>100GB</w:t>
+            </w:r>
+          </w:p>
+        </w:tc>
+      </w:tr>
+      <w:tr>
+        <w:tc>
+          <w:tcPr>
+            <w:tcW w:w="4523" w:type="dxa"/>
+          </w:tcPr>
+          <w:p>
+            <w:pPr>
+              <w:rPr>
+                <w:rFonts w:ascii="Vodafone Rg" w:hAnsi="Vodafone Rg"/>
+                <w:lang w:val="en-ZA"/>
+              </w:rPr>
+            </w:pPr>
+            <w:r>
+              <w:rPr>
+                <w:rFonts w:ascii="Vodafone Rg" w:hAnsi="Vodafone Rg"/>
+                <w:lang w:val="en-ZA"/>
+              </w:rPr>
+              <w:t>Web server software</w:t>
+            </w:r>
+          </w:p>
+        </w:tc>
+        <w:tc>
+          <w:tcPr>
+            <w:tcW w:w="4960" w:type="dxa"/>
+          </w:tcPr>
+          <w:p>
+            <w:pPr>
+              <w:rPr>
+                <w:rFonts w:ascii="Vodafone Rg" w:hAnsi="Vodafone Rg"/>
+                <w:lang w:val="en-ZA"/>
+              </w:rPr>
+            </w:pPr>
+            <w:r>
+              <w:rPr>
+                <w:rFonts w:ascii="Vodafone Rg" w:hAnsi="Vodafone Rg"/>
+                <w:lang w:val="en-ZA"/>
+              </w:rPr>
+              <w:t>IIS</w:t>
+            </w:r>
+          </w:p>
+        </w:tc>
+      </w:tr>
+    </w:tbl>
+    <w:p>
+      <w:pPr>
+        <w:ind w:left="720"/>
+        <w:rPr>
+          <w:lang w:val="en-ZA" w:eastAsia="en-ZA"/>
+        </w:rPr>
+      </w:pPr>
+    </w:p>
+    <w:p>
+      <w:pPr>
+        <w:pStyle w:val="Heading3"/>
+        <w:rPr>
+          <w:rFonts w:ascii="Vodafone Rg" w:hAnsi="Vodafone Rg"/>
+          <w:b w:val="0"/>
+          <w:color w:val="FF0000"/>
+          <w:lang w:eastAsia="en-ZA"/>
+        </w:rPr>
+      </w:pPr>
+      <w:bookmarkStart w:id="59" w:name="_Toc141945436"/>
+      <w:r>
+        <w:rPr>
+          <w:rFonts w:ascii="Vodafone Rg" w:hAnsi="Vodafone Rg"/>
+          <w:b w:val="0"/>
+          <w:color w:val="FF0000"/>
+          <w:lang w:eastAsia="en-ZA"/>
+        </w:rPr>
+        <w:t xml:space="preserve">Application Server – </w:t>
+      </w:r>
+      <w:r>
+        <w:rPr>
+          <w:rFonts w:ascii="Vodafone Rg" w:hAnsi="Vodafone Rg"/>
+          <w:b w:val="0"/>
+          <w:color w:val="FF0000"/>
+          <w:lang w:eastAsia="en-ZA"/>
+        </w:rPr>
+        <w:t>UAT</w:t>
       </w:r>
       <w:r>
         <w:rPr>
@@ -6474,8 +6857,54 @@
     </w:tbl>
     <w:p>
       <w:pPr>
-        <w:ind w:left="720"/>
-        <w:rPr>
+        <w:ind w:left="576"/>
+        <w:rPr>
+          <w:rFonts w:ascii="Vodafone Rg" w:hAnsi="Vodafone Rg"/>
+          <w:lang w:val="en-ZA" w:eastAsia="en-ZA"/>
+        </w:rPr>
+      </w:pPr>
+    </w:p>
+    <w:p>
+      <w:pPr>
+        <w:ind w:left="576"/>
+        <w:rPr>
+          <w:rFonts w:ascii="Vodafone Rg" w:hAnsi="Vodafone Rg"/>
+          <w:lang w:val="en-ZA" w:eastAsia="en-ZA"/>
+        </w:rPr>
+      </w:pPr>
+    </w:p>
+    <w:p>
+      <w:pPr>
+        <w:ind w:left="576"/>
+        <w:rPr>
+          <w:rFonts w:ascii="Vodafone Rg" w:hAnsi="Vodafone Rg"/>
+          <w:lang w:val="en-ZA" w:eastAsia="en-ZA"/>
+        </w:rPr>
+      </w:pPr>
+    </w:p>
+    <w:p>
+      <w:pPr>
+        <w:ind w:left="576"/>
+        <w:rPr>
+          <w:rFonts w:ascii="Vodafone Rg" w:hAnsi="Vodafone Rg"/>
+          <w:lang w:val="en-ZA" w:eastAsia="en-ZA"/>
+        </w:rPr>
+      </w:pPr>
+    </w:p>
+    <w:p>
+      <w:pPr>
+        <w:ind w:left="576"/>
+        <w:rPr>
+          <w:rFonts w:ascii="Vodafone Rg" w:hAnsi="Vodafone Rg"/>
+          <w:lang w:val="en-ZA" w:eastAsia="en-ZA"/>
+        </w:rPr>
+      </w:pPr>
+    </w:p>
+    <w:p>
+      <w:pPr>
+        <w:ind w:left="576"/>
+        <w:rPr>
+          <w:rFonts w:ascii="Vodafone Rg" w:hAnsi="Vodafone Rg"/>
           <w:lang w:val="en-ZA" w:eastAsia="en-ZA"/>
         </w:rPr>
       </w:pPr>
@@ -6490,7 +6919,7 @@
           <w:lang w:eastAsia="en-ZA"/>
         </w:rPr>
       </w:pPr>
-      <w:bookmarkStart w:id="60" w:name="_Toc141945436"/>
+      <w:bookmarkStart w:id="60" w:name="_Toc141945437"/>
       <w:r>
         <w:rPr>
           <w:rFonts w:ascii="Vodafone Rg" w:hAnsi="Vodafone Rg"/>
@@ -6498,25 +6927,8 @@
           <w:color w:val="FF0000"/>
           <w:lang w:eastAsia="en-ZA"/>
         </w:rPr>
-        <w:t xml:space="preserve">Application Server – </w:t>
-      </w:r>
-      <w:r>
-        <w:rPr>
-          <w:rFonts w:ascii="Vodafone Rg" w:hAnsi="Vodafone Rg"/>
-          <w:b w:val="0"/>
-          <w:color w:val="FF0000"/>
-          <w:lang w:eastAsia="en-ZA"/>
-        </w:rPr>
-        <w:t>UAT</w:t>
-      </w:r>
-      <w:r>
-        <w:rPr>
-          <w:rFonts w:ascii="Vodafone Rg" w:hAnsi="Vodafone Rg"/>
-          <w:b w:val="0"/>
-          <w:color w:val="FF0000"/>
-          <w:lang w:eastAsia="en-ZA"/>
-        </w:rPr>
-        <w:t xml:space="preserve"> (1)</w:t>
+        <w:lastRenderedPageBreak/>
+        <w:t>Application Server – Production (2)</w:t>
       </w:r>
       <w:bookmarkEnd w:id="60"/>
     </w:p>
@@ -6661,7 +7073,7 @@
                 <w:rFonts w:ascii="Vodafone Rg" w:hAnsi="Vodafone Rg"/>
                 <w:lang w:val="en-ZA"/>
               </w:rPr>
-              <w:t>2</w:t>
+              <w:t>4</w:t>
             </w:r>
           </w:p>
         </w:tc>
@@ -6795,52 +7207,6 @@
     </w:tbl>
     <w:p>
       <w:pPr>
-        <w:ind w:left="576"/>
-        <w:rPr>
-          <w:rFonts w:ascii="Vodafone Rg" w:hAnsi="Vodafone Rg"/>
-          <w:lang w:val="en-ZA" w:eastAsia="en-ZA"/>
-        </w:rPr>
-      </w:pPr>
-    </w:p>
-    <w:p>
-      <w:pPr>
-        <w:ind w:left="576"/>
-        <w:rPr>
-          <w:rFonts w:ascii="Vodafone Rg" w:hAnsi="Vodafone Rg"/>
-          <w:lang w:val="en-ZA" w:eastAsia="en-ZA"/>
-        </w:rPr>
-      </w:pPr>
-    </w:p>
-    <w:p>
-      <w:pPr>
-        <w:ind w:left="576"/>
-        <w:rPr>
-          <w:rFonts w:ascii="Vodafone Rg" w:hAnsi="Vodafone Rg"/>
-          <w:lang w:val="en-ZA" w:eastAsia="en-ZA"/>
-        </w:rPr>
-      </w:pPr>
-    </w:p>
-    <w:p>
-      <w:pPr>
-        <w:ind w:left="576"/>
-        <w:rPr>
-          <w:rFonts w:ascii="Vodafone Rg" w:hAnsi="Vodafone Rg"/>
-          <w:lang w:val="en-ZA" w:eastAsia="en-ZA"/>
-        </w:rPr>
-      </w:pPr>
-    </w:p>
-    <w:p>
-      <w:pPr>
-        <w:ind w:left="576"/>
-        <w:rPr>
-          <w:rFonts w:ascii="Vodafone Rg" w:hAnsi="Vodafone Rg"/>
-          <w:lang w:val="en-ZA" w:eastAsia="en-ZA"/>
-        </w:rPr>
-      </w:pPr>
-    </w:p>
-    <w:p>
-      <w:pPr>
-        <w:ind w:left="576"/>
         <w:rPr>
           <w:rFonts w:ascii="Vodafone Rg" w:hAnsi="Vodafone Rg"/>
           <w:lang w:val="en-ZA" w:eastAsia="en-ZA"/>
@@ -6857,7 +7223,7 @@
           <w:lang w:eastAsia="en-ZA"/>
         </w:rPr>
       </w:pPr>
-      <w:bookmarkStart w:id="61" w:name="_Toc141945437"/>
+      <w:bookmarkStart w:id="61" w:name="_Toc141945438"/>
       <w:r>
         <w:rPr>
           <w:rFonts w:ascii="Vodafone Rg" w:hAnsi="Vodafone Rg"/>
@@ -6865,312 +7231,60 @@
           <w:color w:val="FF0000"/>
           <w:lang w:eastAsia="en-ZA"/>
         </w:rPr>
-        <w:lastRenderedPageBreak/>
-        <w:t>Application Server – Production (2)</w:t>
-      </w:r>
-      <w:bookmarkEnd w:id="61"/>
-    </w:p>
-    <w:tbl>
-      <w:tblPr>
-        <w:tblStyle w:val="TableGrid"/>
-        <w:tblW w:w="0" w:type="auto"/>
-        <w:tblInd w:w="576" w:type="dxa"/>
-        <w:tblLook w:val="04A0" w:firstRow="1" w:lastRow="0" w:firstColumn="1" w:lastColumn="0" w:noHBand="0" w:noVBand="1"/>
-      </w:tblPr>
-      <w:tblGrid>
-        <w:gridCol w:w="4202"/>
-        <w:gridCol w:w="4572"/>
-      </w:tblGrid>
-      <w:tr>
-        <w:tc>
-          <w:tcPr>
-            <w:tcW w:w="4523" w:type="dxa"/>
-          </w:tcPr>
-          <w:p>
-            <w:pPr>
-              <w:rPr>
-                <w:rFonts w:ascii="Vodafone Rg" w:hAnsi="Vodafone Rg"/>
-                <w:lang w:val="en-ZA"/>
-              </w:rPr>
-            </w:pPr>
-            <w:proofErr w:type="spellStart"/>
-            <w:r>
-              <w:rPr>
-                <w:rFonts w:ascii="Vodafone Rg" w:hAnsi="Vodafone Rg"/>
-                <w:lang w:val="en-ZA"/>
-              </w:rPr>
-              <w:t>ServerName</w:t>
-            </w:r>
-            <w:proofErr w:type="spellEnd"/>
-          </w:p>
-        </w:tc>
-        <w:tc>
-          <w:tcPr>
-            <w:tcW w:w="4960" w:type="dxa"/>
-          </w:tcPr>
-          <w:p>
-            <w:pPr>
-              <w:rPr>
-                <w:rFonts w:ascii="Vodafone Rg" w:hAnsi="Vodafone Rg"/>
-                <w:lang w:val="en-ZA"/>
-              </w:rPr>
-            </w:pPr>
-            <w:r>
-              <w:rPr>
-                <w:rFonts w:ascii="Vodafone Rg" w:hAnsi="Vodafone Rg"/>
-                <w:lang w:val="en-ZA"/>
-              </w:rPr>
-              <w:t>X</w:t>
-            </w:r>
-            <w:r>
-              <w:rPr>
-                <w:rFonts w:ascii="Vodafone Rg" w:hAnsi="Vodafone Rg"/>
-                <w:lang w:val="en-ZA"/>
-              </w:rPr>
-              <w:t>xx</w:t>
-            </w:r>
-          </w:p>
-        </w:tc>
-      </w:tr>
-      <w:tr>
-        <w:tc>
-          <w:tcPr>
-            <w:tcW w:w="4523" w:type="dxa"/>
-          </w:tcPr>
-          <w:p>
-            <w:pPr>
-              <w:rPr>
-                <w:rFonts w:ascii="Vodafone Rg" w:hAnsi="Vodafone Rg"/>
-                <w:lang w:val="en-ZA"/>
-              </w:rPr>
-            </w:pPr>
-            <w:r>
-              <w:rPr>
-                <w:rFonts w:ascii="Vodafone Rg" w:hAnsi="Vodafone Rg"/>
-                <w:lang w:val="en-ZA"/>
-              </w:rPr>
-              <w:t>OS</w:t>
-            </w:r>
-          </w:p>
-        </w:tc>
-        <w:tc>
-          <w:tcPr>
-            <w:tcW w:w="4960" w:type="dxa"/>
-          </w:tcPr>
-          <w:p>
-            <w:pPr>
-              <w:rPr>
-                <w:rFonts w:ascii="Vodafone Rg" w:hAnsi="Vodafone Rg"/>
-                <w:lang w:val="en-ZA"/>
-              </w:rPr>
-            </w:pPr>
-            <w:r>
-              <w:rPr>
-                <w:rFonts w:ascii="Vodafone Rg" w:hAnsi="Vodafone Rg"/>
-                <w:lang w:val="en-ZA"/>
-              </w:rPr>
-              <w:t>Microsoft Windows Server 2019 (64-bit)</w:t>
-            </w:r>
-          </w:p>
-        </w:tc>
-      </w:tr>
-      <w:tr>
-        <w:tc>
-          <w:tcPr>
-            <w:tcW w:w="4523" w:type="dxa"/>
-          </w:tcPr>
-          <w:p>
-            <w:pPr>
-              <w:rPr>
-                <w:rFonts w:ascii="Vodafone Rg" w:hAnsi="Vodafone Rg"/>
-                <w:lang w:val="en-ZA"/>
-              </w:rPr>
-            </w:pPr>
-            <w:r>
-              <w:rPr>
-                <w:rFonts w:ascii="Vodafone Rg" w:hAnsi="Vodafone Rg"/>
-                <w:lang w:val="en-ZA"/>
-              </w:rPr>
-              <w:t>CPU</w:t>
-            </w:r>
-          </w:p>
-        </w:tc>
-        <w:tc>
-          <w:tcPr>
-            <w:tcW w:w="4960" w:type="dxa"/>
-          </w:tcPr>
-          <w:p>
-            <w:pPr>
-              <w:rPr>
-                <w:rFonts w:ascii="Vodafone Rg" w:hAnsi="Vodafone Rg"/>
-                <w:lang w:val="en-ZA"/>
-              </w:rPr>
-            </w:pPr>
-            <w:r>
-              <w:rPr>
-                <w:rFonts w:ascii="Vodafone Rg" w:hAnsi="Vodafone Rg"/>
-                <w:lang w:val="en-ZA"/>
-              </w:rPr>
-              <w:t>4</w:t>
-            </w:r>
-          </w:p>
-        </w:tc>
-      </w:tr>
-      <w:tr>
-        <w:tc>
-          <w:tcPr>
-            <w:tcW w:w="4523" w:type="dxa"/>
-          </w:tcPr>
-          <w:p>
-            <w:pPr>
-              <w:rPr>
-                <w:rFonts w:ascii="Vodafone Rg" w:hAnsi="Vodafone Rg"/>
-                <w:lang w:val="en-ZA"/>
-              </w:rPr>
-            </w:pPr>
-            <w:r>
-              <w:rPr>
-                <w:rFonts w:ascii="Vodafone Rg" w:hAnsi="Vodafone Rg"/>
-                <w:lang w:val="en-ZA"/>
-              </w:rPr>
-              <w:t>Memory</w:t>
-            </w:r>
-          </w:p>
-        </w:tc>
-        <w:tc>
-          <w:tcPr>
-            <w:tcW w:w="4960" w:type="dxa"/>
-          </w:tcPr>
-          <w:p>
-            <w:pPr>
-              <w:rPr>
-                <w:rFonts w:ascii="Vodafone Rg" w:hAnsi="Vodafone Rg"/>
-                <w:lang w:val="en-ZA"/>
-              </w:rPr>
-            </w:pPr>
-            <w:r>
-              <w:rPr>
-                <w:rFonts w:ascii="Vodafone Rg" w:hAnsi="Vodafone Rg"/>
-                <w:lang w:val="en-ZA"/>
-              </w:rPr>
-              <w:t>8GB</w:t>
-            </w:r>
-          </w:p>
-        </w:tc>
-      </w:tr>
-      <w:tr>
-        <w:tc>
-          <w:tcPr>
-            <w:tcW w:w="4523" w:type="dxa"/>
-          </w:tcPr>
-          <w:p>
-            <w:pPr>
-              <w:rPr>
-                <w:rFonts w:ascii="Vodafone Rg" w:hAnsi="Vodafone Rg"/>
-                <w:lang w:val="en-ZA"/>
-              </w:rPr>
-            </w:pPr>
-            <w:r>
-              <w:rPr>
-                <w:rFonts w:ascii="Vodafone Rg" w:hAnsi="Vodafone Rg"/>
-                <w:lang w:val="en-ZA"/>
-              </w:rPr>
-              <w:t>Storage</w:t>
-            </w:r>
-          </w:p>
-        </w:tc>
-        <w:tc>
-          <w:tcPr>
-            <w:tcW w:w="4960" w:type="dxa"/>
-          </w:tcPr>
-          <w:p>
-            <w:pPr>
-              <w:rPr>
-                <w:rFonts w:ascii="Vodafone Rg" w:hAnsi="Vodafone Rg"/>
-                <w:lang w:val="en-ZA"/>
-              </w:rPr>
-            </w:pPr>
-            <w:r>
-              <w:rPr>
-                <w:rFonts w:ascii="Vodafone Rg" w:hAnsi="Vodafone Rg"/>
-                <w:lang w:val="en-ZA"/>
-              </w:rPr>
-              <w:t>100GB</w:t>
-            </w:r>
-          </w:p>
-        </w:tc>
-      </w:tr>
-      <w:tr>
-        <w:tc>
-          <w:tcPr>
-            <w:tcW w:w="4523" w:type="dxa"/>
-          </w:tcPr>
-          <w:p>
-            <w:pPr>
-              <w:rPr>
-                <w:rFonts w:ascii="Vodafone Rg" w:hAnsi="Vodafone Rg"/>
-                <w:lang w:val="en-ZA"/>
-              </w:rPr>
-            </w:pPr>
-            <w:r>
-              <w:rPr>
-                <w:rFonts w:ascii="Vodafone Rg" w:hAnsi="Vodafone Rg"/>
-                <w:lang w:val="en-ZA"/>
-              </w:rPr>
-              <w:t>Web server software</w:t>
-            </w:r>
-          </w:p>
-        </w:tc>
-        <w:tc>
-          <w:tcPr>
-            <w:tcW w:w="4960" w:type="dxa"/>
-          </w:tcPr>
-          <w:p>
-            <w:pPr>
-              <w:rPr>
-                <w:rFonts w:ascii="Vodafone Rg" w:hAnsi="Vodafone Rg"/>
-                <w:lang w:val="en-ZA"/>
-              </w:rPr>
-            </w:pPr>
-            <w:r>
-              <w:rPr>
-                <w:rFonts w:ascii="Vodafone Rg" w:hAnsi="Vodafone Rg"/>
-                <w:lang w:val="en-ZA"/>
-              </w:rPr>
-              <w:t>IIS</w:t>
-            </w:r>
-          </w:p>
-        </w:tc>
-      </w:tr>
-    </w:tbl>
-    <w:p>
-      <w:pPr>
-        <w:rPr>
-          <w:rFonts w:ascii="Vodafone Rg" w:hAnsi="Vodafone Rg"/>
-          <w:lang w:val="en-ZA" w:eastAsia="en-ZA"/>
-        </w:rPr>
-      </w:pPr>
-    </w:p>
-    <w:p>
-      <w:pPr>
-        <w:pStyle w:val="Heading3"/>
+        <w:t xml:space="preserve">Database Server – </w:t>
+      </w:r>
+      <w:r>
         <w:rPr>
           <w:rFonts w:ascii="Vodafone Rg" w:hAnsi="Vodafone Rg"/>
           <w:b w:val="0"/>
           <w:color w:val="FF0000"/>
           <w:lang w:eastAsia="en-ZA"/>
         </w:rPr>
-      </w:pPr>
-      <w:bookmarkStart w:id="62" w:name="_Toc141945438"/>
-      <w:r>
+        <w:t>Dev</w:t>
+      </w:r>
+      <w:bookmarkEnd w:id="61"/>
+    </w:p>
+    <w:p>
+      <w:pPr>
+        <w:ind w:left="720"/>
+        <w:rPr>
+          <w:rFonts w:ascii="Vodafone Rg" w:hAnsi="Vodafone Rg"/>
+          <w:lang w:val="en-ZA" w:eastAsia="en-ZA"/>
+        </w:rPr>
+      </w:pPr>
+      <w:r>
+        <w:rPr>
+          <w:rFonts w:ascii="Vodafone Rg" w:hAnsi="Vodafone Rg"/>
+          <w:lang w:val="en-ZA" w:eastAsia="en-ZA"/>
+        </w:rPr>
+        <w:t xml:space="preserve">Need to determine if SQL DB for Dev can be hosted on the App Dev server or we will need a separate DB environment hosted on </w:t>
+      </w:r>
+      <w:r>
+        <w:rPr>
+          <w:rFonts w:ascii="Vodafone Rg" w:hAnsi="Vodafone Rg"/>
+          <w:lang w:val="en-ZA" w:eastAsia="en-ZA"/>
+        </w:rPr>
+        <w:t>its</w:t>
+      </w:r>
+      <w:r>
+        <w:rPr>
+          <w:rFonts w:ascii="Vodafone Rg" w:hAnsi="Vodafone Rg"/>
+          <w:lang w:val="en-ZA" w:eastAsia="en-ZA"/>
+        </w:rPr>
+        <w:t xml:space="preserve"> own server as there currently is no Dev SQL Cluster.</w:t>
+      </w:r>
+    </w:p>
+    <w:p>
+      <w:pPr>
+        <w:pStyle w:val="Heading3"/>
         <w:rPr>
           <w:rFonts w:ascii="Vodafone Rg" w:hAnsi="Vodafone Rg"/>
           <w:b w:val="0"/>
           <w:color w:val="FF0000"/>
           <w:lang w:eastAsia="en-ZA"/>
         </w:rPr>
-        <w:t xml:space="preserve">Database Server – </w:t>
-      </w:r>
+      </w:pPr>
+      <w:bookmarkStart w:id="62" w:name="_Toc141945439"/>
       <w:r>
         <w:rPr>
           <w:rFonts w:ascii="Vodafone Rg" w:hAnsi="Vodafone Rg"/>
@@ -7178,61 +7292,9 @@
           <w:color w:val="FF0000"/>
           <w:lang w:eastAsia="en-ZA"/>
         </w:rPr>
-        <w:t>Dev</w:t>
+        <w:t>Database Server – UAT</w:t>
       </w:r>
       <w:bookmarkEnd w:id="62"/>
-    </w:p>
-    <w:p>
-      <w:pPr>
-        <w:ind w:left="720"/>
-        <w:rPr>
-          <w:rFonts w:ascii="Vodafone Rg" w:hAnsi="Vodafone Rg"/>
-          <w:lang w:val="en-ZA" w:eastAsia="en-ZA"/>
-        </w:rPr>
-      </w:pPr>
-      <w:r>
-        <w:rPr>
-          <w:rFonts w:ascii="Vodafone Rg" w:hAnsi="Vodafone Rg"/>
-          <w:lang w:val="en-ZA" w:eastAsia="en-ZA"/>
-        </w:rPr>
-        <w:t xml:space="preserve">Need to determine if SQL DB for Dev can be hosted on the App Dev server or we will need a separate DB environment hosted on </w:t>
-      </w:r>
-      <w:r>
-        <w:rPr>
-          <w:rFonts w:ascii="Vodafone Rg" w:hAnsi="Vodafone Rg"/>
-          <w:lang w:val="en-ZA" w:eastAsia="en-ZA"/>
-        </w:rPr>
-        <w:t>its</w:t>
-      </w:r>
-      <w:r>
-        <w:rPr>
-          <w:rFonts w:ascii="Vodafone Rg" w:hAnsi="Vodafone Rg"/>
-          <w:lang w:val="en-ZA" w:eastAsia="en-ZA"/>
-        </w:rPr>
-        <w:t xml:space="preserve"> own server as there currently is no Dev SQL Cluster.</w:t>
-      </w:r>
-    </w:p>
-    <w:p>
-      <w:pPr>
-        <w:pStyle w:val="Heading3"/>
-        <w:rPr>
-          <w:rFonts w:ascii="Vodafone Rg" w:hAnsi="Vodafone Rg"/>
-          <w:b w:val="0"/>
-          <w:color w:val="FF0000"/>
-          <w:lang w:eastAsia="en-ZA"/>
-        </w:rPr>
-      </w:pPr>
-      <w:bookmarkStart w:id="63" w:name="_Toc141945439"/>
-      <w:r>
-        <w:rPr>
-          <w:rFonts w:ascii="Vodafone Rg" w:hAnsi="Vodafone Rg"/>
-          <w:b w:val="0"/>
-          <w:color w:val="FF0000"/>
-          <w:lang w:eastAsia="en-ZA"/>
-        </w:rPr>
-        <w:t>Database Server – UAT</w:t>
-      </w:r>
-      <w:bookmarkEnd w:id="63"/>
     </w:p>
     <w:tbl>
       <w:tblPr>
@@ -7476,7 +7538,7 @@
           <w:lang w:eastAsia="en-ZA"/>
         </w:rPr>
       </w:pPr>
-      <w:bookmarkStart w:id="64" w:name="_Toc141945440"/>
+      <w:bookmarkStart w:id="63" w:name="_Toc141945440"/>
       <w:r>
         <w:rPr>
           <w:rFonts w:ascii="Vodafone Rg" w:hAnsi="Vodafone Rg"/>
@@ -7486,7 +7548,7 @@
         </w:rPr>
         <w:t>Database Server – Prod</w:t>
       </w:r>
-      <w:bookmarkEnd w:id="64"/>
+      <w:bookmarkEnd w:id="63"/>
     </w:p>
     <w:tbl>
       <w:tblPr>
@@ -7735,7 +7797,7 @@
           <w:lang w:val="en-ZA" w:eastAsia="en-ZA"/>
         </w:rPr>
       </w:pPr>
-      <w:bookmarkStart w:id="65" w:name="_Toc141945441"/>
+      <w:bookmarkStart w:id="64" w:name="_Toc141945441"/>
       <w:r>
         <w:rPr>
           <w:rFonts w:ascii="Vodafone Rg" w:hAnsi="Vodafone Rg"/>
@@ -7744,7 +7806,7 @@
         <w:lastRenderedPageBreak/>
         <w:t>Application Functionality</w:t>
       </w:r>
-      <w:bookmarkEnd w:id="65"/>
+      <w:bookmarkEnd w:id="64"/>
     </w:p>
     <w:p>
       <w:pPr>
@@ -7755,7 +7817,7 @@
           <w:lang w:val="en-ZA" w:eastAsia="en-ZA"/>
         </w:rPr>
       </w:pPr>
-      <w:bookmarkStart w:id="66" w:name="_Toc141945442"/>
+      <w:bookmarkStart w:id="65" w:name="_Toc141945442"/>
       <w:r>
         <w:rPr>
           <w:rFonts w:ascii="Vodafone Rg" w:hAnsi="Vodafone Rg"/>
@@ -7780,7 +7842,7 @@
         </w:rPr>
         <w:t xml:space="preserve"> Process</w:t>
       </w:r>
-      <w:bookmarkEnd w:id="66"/>
+      <w:bookmarkEnd w:id="65"/>
     </w:p>
     <w:p>
       <w:pPr>
@@ -8504,7 +8566,7 @@
           <w:lang w:val="en-ZA" w:eastAsia="en-ZA"/>
         </w:rPr>
       </w:pPr>
-      <w:bookmarkStart w:id="67" w:name="_Toc141945443"/>
+      <w:bookmarkStart w:id="66" w:name="_Toc141945443"/>
       <w:r>
         <w:rPr>
           <w:rFonts w:ascii="Vodafone Rg" w:hAnsi="Vodafone Rg"/>
@@ -8513,7 +8575,7 @@
         <w:lastRenderedPageBreak/>
         <w:t>Database Design</w:t>
       </w:r>
-      <w:bookmarkEnd w:id="67"/>
+      <w:bookmarkEnd w:id="66"/>
     </w:p>
     <w:p>
       <w:pPr>
@@ -8581,7 +8643,7 @@
           <w:lang w:eastAsia="en-ZA"/>
         </w:rPr>
       </w:pPr>
-      <w:bookmarkStart w:id="68" w:name="_Toc141945444"/>
+      <w:bookmarkStart w:id="67" w:name="_Toc141945444"/>
       <w:r>
         <w:rPr>
           <w:rFonts w:ascii="Vodafone Rg" w:hAnsi="Vodafone Rg"/>
@@ -8590,166 +8652,714 @@
         </w:rPr>
         <w:t>Data Objects and Resultant Data Structures</w:t>
       </w:r>
+      <w:bookmarkEnd w:id="67"/>
+    </w:p>
+    <w:p>
+      <w:pPr>
+        <w:spacing w:before="0" w:after="0"/>
+        <w:ind w:firstLine="720"/>
+        <w:rPr>
+          <w:rFonts w:ascii="Vodafone Rg" w:hAnsi="Vodafone Rg"/>
+          <w:lang w:val="en-ZA" w:eastAsia="en-ZA"/>
+        </w:rPr>
+      </w:pPr>
+      <w:r>
+        <w:rPr>
+          <w:rFonts w:ascii="Vodafone Rg" w:hAnsi="Vodafone Rg"/>
+          <w:lang w:val="en-ZA" w:eastAsia="en-ZA"/>
+        </w:rPr>
+        <w:t>Microsoft SQL will be used within the existing EC SQL Cluster.</w:t>
+      </w:r>
+    </w:p>
+    <w:p>
+      <w:pPr>
+        <w:spacing w:before="0" w:after="0"/>
+        <w:ind w:firstLine="720"/>
+        <w:rPr>
+          <w:rFonts w:ascii="Vodafone Rg" w:hAnsi="Vodafone Rg"/>
+          <w:lang w:val="en-ZA" w:eastAsia="en-ZA"/>
+        </w:rPr>
+      </w:pPr>
+      <w:r>
+        <w:rPr>
+          <w:rFonts w:ascii="Vodafone Rg" w:hAnsi="Vodafone Rg"/>
+          <w:lang w:val="en-ZA" w:eastAsia="en-ZA"/>
+        </w:rPr>
+        <w:t>Transparent Data Encryption to be implemented on sensitive information containing tables.</w:t>
+      </w:r>
+    </w:p>
+    <w:p>
+      <w:pPr>
+        <w:spacing w:before="0" w:after="0"/>
+        <w:ind w:firstLine="720"/>
+        <w:rPr>
+          <w:rFonts w:ascii="Vodafone Rg" w:hAnsi="Vodafone Rg"/>
+          <w:lang w:val="en-ZA" w:eastAsia="en-ZA"/>
+        </w:rPr>
+      </w:pPr>
+      <w:r>
+        <w:rPr>
+          <w:rFonts w:ascii="Vodafone Rg" w:hAnsi="Vodafone Rg"/>
+          <w:lang w:val="en-ZA" w:eastAsia="en-ZA"/>
+        </w:rPr>
+        <w:t>3</w:t>
+      </w:r>
+      <w:r>
+        <w:rPr>
+          <w:rFonts w:ascii="Vodafone Rg" w:hAnsi="Vodafone Rg"/>
+          <w:vertAlign w:val="superscript"/>
+          <w:lang w:val="en-ZA" w:eastAsia="en-ZA"/>
+        </w:rPr>
+        <w:t>rd</w:t>
+      </w:r>
+      <w:r>
+        <w:rPr>
+          <w:rFonts w:ascii="Vodafone Rg" w:hAnsi="Vodafone Rg"/>
+          <w:lang w:val="en-ZA" w:eastAsia="en-ZA"/>
+        </w:rPr>
+        <w:t xml:space="preserve"> From data normalisation is applied.</w:t>
+      </w:r>
+    </w:p>
+    <w:p>
+      <w:pPr>
+        <w:spacing w:before="0" w:after="0"/>
+        <w:ind w:firstLine="720"/>
+        <w:rPr>
+          <w:rFonts w:ascii="Vodafone Rg" w:hAnsi="Vodafone Rg"/>
+          <w:lang w:val="en-ZA" w:eastAsia="en-ZA"/>
+        </w:rPr>
+      </w:pPr>
+    </w:p>
+    <w:p>
+      <w:pPr>
+        <w:spacing w:before="0" w:after="0"/>
+        <w:ind w:firstLine="720"/>
+        <w:rPr>
+          <w:rFonts w:ascii="Vodafone Rg" w:hAnsi="Vodafone Rg"/>
+          <w:lang w:val="en-ZA" w:eastAsia="en-ZA"/>
+        </w:rPr>
+      </w:pPr>
+    </w:p>
+    <w:p>
+      <w:pPr>
+        <w:spacing w:before="0" w:after="0"/>
+        <w:ind w:firstLine="720"/>
+        <w:rPr>
+          <w:rFonts w:ascii="Vodafone Rg" w:hAnsi="Vodafone Rg"/>
+          <w:lang w:val="en-ZA" w:eastAsia="en-ZA"/>
+        </w:rPr>
+      </w:pPr>
+    </w:p>
+    <w:p>
+      <w:pPr>
+        <w:spacing w:before="0" w:after="0"/>
+        <w:ind w:firstLine="720"/>
+        <w:rPr>
+          <w:rFonts w:ascii="Vodafone Rg" w:hAnsi="Vodafone Rg"/>
+          <w:lang w:val="en-ZA" w:eastAsia="en-ZA"/>
+        </w:rPr>
+      </w:pPr>
+    </w:p>
+    <w:p>
+      <w:pPr>
+        <w:spacing w:before="0" w:after="0"/>
+        <w:ind w:firstLine="720"/>
+        <w:rPr>
+          <w:rFonts w:ascii="Vodafone Rg" w:hAnsi="Vodafone Rg"/>
+          <w:lang w:val="en-ZA" w:eastAsia="en-ZA"/>
+        </w:rPr>
+      </w:pPr>
+    </w:p>
+    <w:p>
+      <w:pPr>
+        <w:spacing w:before="0" w:after="0"/>
+        <w:ind w:firstLine="720"/>
+        <w:rPr>
+          <w:rFonts w:ascii="Vodafone Rg" w:hAnsi="Vodafone Rg"/>
+          <w:lang w:val="en-ZA" w:eastAsia="en-ZA"/>
+        </w:rPr>
+      </w:pPr>
+    </w:p>
+    <w:p>
+      <w:pPr>
+        <w:spacing w:before="0" w:after="0"/>
+        <w:ind w:firstLine="720"/>
+        <w:rPr>
+          <w:rFonts w:ascii="Vodafone Rg" w:hAnsi="Vodafone Rg"/>
+          <w:lang w:val="en-ZA" w:eastAsia="en-ZA"/>
+        </w:rPr>
+      </w:pPr>
+    </w:p>
+    <w:p>
+      <w:pPr>
+        <w:spacing w:before="0" w:after="0"/>
+        <w:ind w:firstLine="720"/>
+        <w:rPr>
+          <w:rFonts w:ascii="Vodafone Rg" w:hAnsi="Vodafone Rg"/>
+          <w:lang w:val="en-ZA" w:eastAsia="en-ZA"/>
+        </w:rPr>
+      </w:pPr>
+    </w:p>
+    <w:p>
+      <w:pPr>
+        <w:spacing w:before="0" w:after="0"/>
+        <w:ind w:firstLine="720"/>
+        <w:rPr>
+          <w:rFonts w:ascii="Vodafone Rg" w:hAnsi="Vodafone Rg"/>
+          <w:lang w:val="en-ZA" w:eastAsia="en-ZA"/>
+        </w:rPr>
+      </w:pPr>
+    </w:p>
+    <w:p>
+      <w:pPr>
+        <w:spacing w:before="0" w:after="0"/>
+        <w:rPr>
+          <w:rFonts w:ascii="Vodafone Rg" w:hAnsi="Vodafone Rg"/>
+          <w:lang w:val="en-ZA" w:eastAsia="en-ZA"/>
+        </w:rPr>
+      </w:pPr>
+      <w:r>
+        <w:rPr>
+          <w:rFonts w:ascii="Vodafone Rg" w:hAnsi="Vodafone Rg"/>
+          <w:color w:val="FF0000"/>
+          <w:sz w:val="28"/>
+          <w:szCs w:val="29"/>
+          <w:lang w:eastAsia="en-ZA"/>
+        </w:rPr>
+        <w:lastRenderedPageBreak/>
+        <w:t>5.2. Process Flow Diagram</w:t>
+      </w:r>
+    </w:p>
+    <w:p>
+      <w:pPr>
+        <w:spacing w:before="0" w:after="0"/>
+        <w:ind w:firstLine="720"/>
+        <w:rPr>
+          <w:rFonts w:ascii="Vodafone Rg" w:hAnsi="Vodafone Rg"/>
+          <w:color w:val="FF0000"/>
+          <w:sz w:val="20"/>
+          <w:lang w:eastAsia="en-ZA"/>
+        </w:rPr>
+      </w:pPr>
+      <w:r>
+        <w:rPr>
+          <w:rFonts w:ascii="Vodafone Rg" w:hAnsi="Vodafone Rg"/>
+          <w:color w:val="FF0000"/>
+          <w:sz w:val="20"/>
+          <w:lang w:eastAsia="en-ZA"/>
+        </w:rPr>
+        <w:t xml:space="preserve">5.2.1. </w:t>
+      </w:r>
+      <w:r>
+        <w:rPr>
+          <w:rFonts w:ascii="Vodafone Rg" w:hAnsi="Vodafone Rg"/>
+          <w:color w:val="FF0000"/>
+          <w:sz w:val="20"/>
+          <w:lang w:eastAsia="en-ZA"/>
+        </w:rPr>
+        <w:t>https://edi.yourwoermann.com:5000/api/Auth</w:t>
+      </w:r>
+    </w:p>
+    <w:p>
+      <w:pPr>
+        <w:spacing w:before="0" w:after="0"/>
+        <w:ind w:left="720"/>
+        <w:rPr>
+          <w:rFonts w:ascii="Vodafone Rg" w:hAnsi="Vodafone Rg"/>
+          <w:lang w:val="en-ZA" w:eastAsia="en-ZA"/>
+        </w:rPr>
+      </w:pPr>
+      <w:r>
+        <w:rPr>
+          <w:noProof/>
+        </w:rPr>
+        <w:drawing>
+          <wp:inline distT="0" distB="0" distL="0" distR="0" wp14:anchorId="43A2FF33" wp14:editId="3E16634C">
+            <wp:extent cx="5104800" cy="3160800"/>
+            <wp:effectExtent l="0" t="0" r="635" b="1905"/>
+            <wp:docPr id="6" name="Picture 6"/>
+            <wp:cNvGraphicFramePr>
+              <a:graphicFrameLocks xmlns:a="http://schemas.openxmlformats.org/drawingml/2006/main" noChangeAspect="1"/>
+            </wp:cNvGraphicFramePr>
+            <a:graphic xmlns:a="http://schemas.openxmlformats.org/drawingml/2006/main">
+              <a:graphicData uri="http://schemas.openxmlformats.org/drawingml/2006/picture">
+                <pic:pic xmlns:pic="http://schemas.openxmlformats.org/drawingml/2006/picture">
+                  <pic:nvPicPr>
+                    <pic:cNvPr id="1" name=""/>
+                    <pic:cNvPicPr/>
+                  </pic:nvPicPr>
+                  <pic:blipFill>
+                    <a:blip r:embed="rId17"/>
+                    <a:stretch>
+                      <a:fillRect/>
+                    </a:stretch>
+                  </pic:blipFill>
+                  <pic:spPr>
+                    <a:xfrm>
+                      <a:off x="0" y="0"/>
+                      <a:ext cx="5104800" cy="3160800"/>
+                    </a:xfrm>
+                    <a:prstGeom prst="rect">
+                      <a:avLst/>
+                    </a:prstGeom>
+                  </pic:spPr>
+                </pic:pic>
+              </a:graphicData>
+            </a:graphic>
+          </wp:inline>
+        </w:drawing>
+      </w:r>
+    </w:p>
+    <w:p>
+      <w:pPr>
+        <w:spacing w:before="0" w:after="0"/>
+        <w:ind w:firstLine="720"/>
+        <w:rPr>
+          <w:rFonts w:ascii="Vodafone Rg" w:hAnsi="Vodafone Rg"/>
+          <w:lang w:val="en-ZA" w:eastAsia="en-ZA"/>
+        </w:rPr>
+      </w:pPr>
+    </w:p>
+    <w:p>
+      <w:pPr>
+        <w:spacing w:before="0" w:after="0"/>
+        <w:ind w:firstLine="720"/>
+        <w:rPr>
+          <w:rFonts w:ascii="Vodafone Rg" w:hAnsi="Vodafone Rg"/>
+          <w:color w:val="FF0000"/>
+          <w:sz w:val="20"/>
+          <w:lang w:eastAsia="en-ZA"/>
+        </w:rPr>
+      </w:pPr>
+      <w:r>
+        <w:rPr>
+          <w:rFonts w:ascii="Vodafone Rg" w:hAnsi="Vodafone Rg"/>
+          <w:color w:val="FF0000"/>
+          <w:sz w:val="20"/>
+          <w:lang w:eastAsia="en-ZA"/>
+        </w:rPr>
+        <w:t xml:space="preserve">5.2.2. </w:t>
+      </w:r>
+      <w:r>
+        <w:rPr>
+          <w:rFonts w:ascii="Vodafone Rg" w:hAnsi="Vodafone Rg"/>
+          <w:color w:val="FF0000"/>
+          <w:sz w:val="20"/>
+          <w:lang w:eastAsia="en-ZA"/>
+        </w:rPr>
+        <w:t>https://edi.yourwoermann.com:5000/api/Order</w:t>
+      </w:r>
+    </w:p>
+    <w:p>
+      <w:pPr>
+        <w:spacing w:before="0" w:after="0"/>
+        <w:ind w:firstLine="720"/>
+        <w:rPr>
+          <w:rFonts w:ascii="Vodafone Rg" w:hAnsi="Vodafone Rg"/>
+          <w:lang w:val="en-ZA" w:eastAsia="en-ZA"/>
+        </w:rPr>
+      </w:pPr>
+      <w:r>
+        <w:rPr>
+          <w:noProof/>
+        </w:rPr>
+        <w:drawing>
+          <wp:inline distT="0" distB="0" distL="0" distR="0" wp14:anchorId="53BEDDDD" wp14:editId="40F57440">
+            <wp:extent cx="5029200" cy="3427200"/>
+            <wp:effectExtent l="0" t="0" r="0" b="1905"/>
+            <wp:docPr id="7" name="Picture 7"/>
+            <wp:cNvGraphicFramePr>
+              <a:graphicFrameLocks xmlns:a="http://schemas.openxmlformats.org/drawingml/2006/main" noChangeAspect="1"/>
+            </wp:cNvGraphicFramePr>
+            <a:graphic xmlns:a="http://schemas.openxmlformats.org/drawingml/2006/main">
+              <a:graphicData uri="http://schemas.openxmlformats.org/drawingml/2006/picture">
+                <pic:pic xmlns:pic="http://schemas.openxmlformats.org/drawingml/2006/picture">
+                  <pic:nvPicPr>
+                    <pic:cNvPr id="1" name=""/>
+                    <pic:cNvPicPr/>
+                  </pic:nvPicPr>
+                  <pic:blipFill>
+                    <a:blip r:embed="rId18"/>
+                    <a:stretch>
+                      <a:fillRect/>
+                    </a:stretch>
+                  </pic:blipFill>
+                  <pic:spPr>
+                    <a:xfrm>
+                      <a:off x="0" y="0"/>
+                      <a:ext cx="5029200" cy="3427200"/>
+                    </a:xfrm>
+                    <a:prstGeom prst="rect">
+                      <a:avLst/>
+                    </a:prstGeom>
+                  </pic:spPr>
+                </pic:pic>
+              </a:graphicData>
+            </a:graphic>
+          </wp:inline>
+        </w:drawing>
+      </w:r>
+    </w:p>
+    <w:p>
+      <w:pPr>
+        <w:spacing w:before="0" w:after="0"/>
+        <w:ind w:firstLine="720"/>
+        <w:rPr>
+          <w:rFonts w:ascii="Vodafone Rg" w:hAnsi="Vodafone Rg"/>
+          <w:lang w:val="en-ZA" w:eastAsia="en-ZA"/>
+        </w:rPr>
+      </w:pPr>
+    </w:p>
+    <w:p>
+      <w:pPr>
+        <w:spacing w:before="0" w:after="0"/>
+        <w:ind w:firstLine="720"/>
+        <w:rPr>
+          <w:rFonts w:ascii="Vodafone Rg" w:hAnsi="Vodafone Rg"/>
+          <w:color w:val="FF0000"/>
+          <w:sz w:val="20"/>
+          <w:lang w:eastAsia="en-ZA"/>
+        </w:rPr>
+      </w:pPr>
+    </w:p>
+    <w:p>
+      <w:pPr>
+        <w:spacing w:before="0" w:after="0"/>
+        <w:ind w:firstLine="720"/>
+        <w:rPr>
+          <w:rFonts w:ascii="Vodafone Rg" w:hAnsi="Vodafone Rg"/>
+          <w:color w:val="FF0000"/>
+          <w:sz w:val="20"/>
+          <w:lang w:eastAsia="en-ZA"/>
+        </w:rPr>
+      </w:pPr>
+    </w:p>
+    <w:p>
+      <w:pPr>
+        <w:spacing w:before="0" w:after="0"/>
+        <w:ind w:firstLine="720"/>
+        <w:rPr>
+          <w:rFonts w:ascii="Vodafone Rg" w:hAnsi="Vodafone Rg"/>
+          <w:color w:val="FF0000"/>
+          <w:sz w:val="20"/>
+          <w:lang w:eastAsia="en-ZA"/>
+        </w:rPr>
+      </w:pPr>
+    </w:p>
+    <w:p>
+      <w:pPr>
+        <w:spacing w:before="0" w:after="0"/>
+        <w:ind w:firstLine="720"/>
+        <w:rPr>
+          <w:rFonts w:ascii="Vodafone Rg" w:hAnsi="Vodafone Rg"/>
+          <w:color w:val="FF0000"/>
+          <w:sz w:val="20"/>
+          <w:lang w:eastAsia="en-ZA"/>
+        </w:rPr>
+      </w:pPr>
+      <w:r>
+        <w:rPr>
+          <w:rFonts w:ascii="Vodafone Rg" w:hAnsi="Vodafone Rg"/>
+          <w:color w:val="FF0000"/>
+          <w:sz w:val="20"/>
+          <w:lang w:eastAsia="en-ZA"/>
+        </w:rPr>
+        <w:lastRenderedPageBreak/>
+        <w:t>5.2.</w:t>
+      </w:r>
+      <w:r>
+        <w:rPr>
+          <w:rFonts w:ascii="Vodafone Rg" w:hAnsi="Vodafone Rg"/>
+          <w:color w:val="FF0000"/>
+          <w:sz w:val="20"/>
+          <w:lang w:eastAsia="en-ZA"/>
+        </w:rPr>
+        <w:t>3</w:t>
+      </w:r>
+      <w:r>
+        <w:rPr>
+          <w:rFonts w:ascii="Vodafone Rg" w:hAnsi="Vodafone Rg"/>
+          <w:color w:val="FF0000"/>
+          <w:sz w:val="20"/>
+          <w:lang w:eastAsia="en-ZA"/>
+        </w:rPr>
+        <w:t>. https://edi.yourwoermann.com:5000/api/Order/12345</w:t>
+      </w:r>
+    </w:p>
+    <w:p>
+      <w:pPr>
+        <w:spacing w:before="0" w:after="0"/>
+        <w:ind w:firstLine="720"/>
+        <w:rPr>
+          <w:rFonts w:ascii="Vodafone Rg" w:hAnsi="Vodafone Rg"/>
+          <w:lang w:val="en-ZA" w:eastAsia="en-ZA"/>
+        </w:rPr>
+      </w:pPr>
+      <w:r>
+        <w:rPr>
+          <w:noProof/>
+        </w:rPr>
+        <w:drawing>
+          <wp:inline distT="0" distB="0" distL="0" distR="0" wp14:anchorId="430A66AF" wp14:editId="6E0788BB">
+            <wp:extent cx="4604400" cy="2988000"/>
+            <wp:effectExtent l="0" t="0" r="5715" b="3175"/>
+            <wp:docPr id="10" name="Picture 10"/>
+            <wp:cNvGraphicFramePr>
+              <a:graphicFrameLocks xmlns:a="http://schemas.openxmlformats.org/drawingml/2006/main" noChangeAspect="1"/>
+            </wp:cNvGraphicFramePr>
+            <a:graphic xmlns:a="http://schemas.openxmlformats.org/drawingml/2006/main">
+              <a:graphicData uri="http://schemas.openxmlformats.org/drawingml/2006/picture">
+                <pic:pic xmlns:pic="http://schemas.openxmlformats.org/drawingml/2006/picture">
+                  <pic:nvPicPr>
+                    <pic:cNvPr id="1" name=""/>
+                    <pic:cNvPicPr/>
+                  </pic:nvPicPr>
+                  <pic:blipFill>
+                    <a:blip r:embed="rId19"/>
+                    <a:stretch>
+                      <a:fillRect/>
+                    </a:stretch>
+                  </pic:blipFill>
+                  <pic:spPr>
+                    <a:xfrm>
+                      <a:off x="0" y="0"/>
+                      <a:ext cx="4604400" cy="2988000"/>
+                    </a:xfrm>
+                    <a:prstGeom prst="rect">
+                      <a:avLst/>
+                    </a:prstGeom>
+                  </pic:spPr>
+                </pic:pic>
+              </a:graphicData>
+            </a:graphic>
+          </wp:inline>
+        </w:drawing>
+      </w:r>
+    </w:p>
+    <w:p>
+      <w:pPr>
+        <w:rPr>
+          <w:rFonts w:ascii="Vodafone Rg" w:hAnsi="Vodafone Rg"/>
+          <w:sz w:val="16"/>
+          <w:szCs w:val="16"/>
+          <w:lang w:val="en-ZA" w:eastAsia="en-ZA"/>
+        </w:rPr>
+      </w:pPr>
+    </w:p>
+    <w:p>
+      <w:pPr>
+        <w:rPr>
+          <w:rFonts w:ascii="Vodafone Rg" w:hAnsi="Vodafone Rg"/>
+          <w:sz w:val="16"/>
+          <w:szCs w:val="16"/>
+          <w:lang w:val="en-ZA" w:eastAsia="en-ZA"/>
+        </w:rPr>
+      </w:pPr>
+    </w:p>
+    <w:p>
+      <w:pPr>
+        <w:rPr>
+          <w:rFonts w:ascii="Vodafone Rg" w:hAnsi="Vodafone Rg"/>
+          <w:sz w:val="16"/>
+          <w:szCs w:val="16"/>
+          <w:lang w:val="en-ZA" w:eastAsia="en-ZA"/>
+        </w:rPr>
+      </w:pPr>
+    </w:p>
+    <w:p>
+      <w:pPr>
+        <w:rPr>
+          <w:rFonts w:ascii="Vodafone Rg" w:hAnsi="Vodafone Rg"/>
+          <w:sz w:val="16"/>
+          <w:szCs w:val="16"/>
+          <w:lang w:val="en-ZA" w:eastAsia="en-ZA"/>
+        </w:rPr>
+      </w:pPr>
+    </w:p>
+    <w:p>
+      <w:pPr>
+        <w:rPr>
+          <w:rFonts w:ascii="Vodafone Rg" w:hAnsi="Vodafone Rg"/>
+          <w:sz w:val="16"/>
+          <w:szCs w:val="16"/>
+          <w:lang w:val="en-ZA" w:eastAsia="en-ZA"/>
+        </w:rPr>
+      </w:pPr>
+    </w:p>
+    <w:p>
+      <w:pPr>
+        <w:rPr>
+          <w:rFonts w:ascii="Vodafone Rg" w:hAnsi="Vodafone Rg"/>
+          <w:sz w:val="16"/>
+          <w:szCs w:val="16"/>
+          <w:lang w:val="en-ZA" w:eastAsia="en-ZA"/>
+        </w:rPr>
+      </w:pPr>
+    </w:p>
+    <w:p>
+      <w:pPr>
+        <w:rPr>
+          <w:rFonts w:ascii="Vodafone Rg" w:hAnsi="Vodafone Rg"/>
+          <w:sz w:val="16"/>
+          <w:szCs w:val="16"/>
+          <w:lang w:val="en-ZA" w:eastAsia="en-ZA"/>
+        </w:rPr>
+      </w:pPr>
+    </w:p>
+    <w:p>
+      <w:pPr>
+        <w:rPr>
+          <w:rFonts w:ascii="Vodafone Rg" w:hAnsi="Vodafone Rg"/>
+          <w:sz w:val="16"/>
+          <w:szCs w:val="16"/>
+          <w:lang w:val="en-ZA" w:eastAsia="en-ZA"/>
+        </w:rPr>
+      </w:pPr>
+    </w:p>
+    <w:p>
+      <w:pPr>
+        <w:rPr>
+          <w:rFonts w:ascii="Vodafone Rg" w:hAnsi="Vodafone Rg"/>
+          <w:sz w:val="16"/>
+          <w:szCs w:val="16"/>
+          <w:lang w:val="en-ZA" w:eastAsia="en-ZA"/>
+        </w:rPr>
+      </w:pPr>
+    </w:p>
+    <w:p>
+      <w:pPr>
+        <w:rPr>
+          <w:rFonts w:ascii="Vodafone Rg" w:hAnsi="Vodafone Rg"/>
+          <w:sz w:val="16"/>
+          <w:szCs w:val="16"/>
+          <w:lang w:val="en-ZA" w:eastAsia="en-ZA"/>
+        </w:rPr>
+      </w:pPr>
+    </w:p>
+    <w:p>
+      <w:pPr>
+        <w:rPr>
+          <w:rFonts w:ascii="Vodafone Rg" w:hAnsi="Vodafone Rg"/>
+          <w:sz w:val="16"/>
+          <w:szCs w:val="16"/>
+          <w:lang w:val="en-ZA" w:eastAsia="en-ZA"/>
+        </w:rPr>
+      </w:pPr>
+    </w:p>
+    <w:p>
+      <w:pPr>
+        <w:rPr>
+          <w:rFonts w:ascii="Vodafone Rg" w:hAnsi="Vodafone Rg"/>
+          <w:sz w:val="16"/>
+          <w:szCs w:val="16"/>
+          <w:lang w:val="en-ZA" w:eastAsia="en-ZA"/>
+        </w:rPr>
+      </w:pPr>
+    </w:p>
+    <w:p>
+      <w:pPr>
+        <w:rPr>
+          <w:rFonts w:ascii="Vodafone Rg" w:hAnsi="Vodafone Rg"/>
+          <w:sz w:val="16"/>
+          <w:szCs w:val="16"/>
+          <w:lang w:val="en-ZA" w:eastAsia="en-ZA"/>
+        </w:rPr>
+      </w:pPr>
+    </w:p>
+    <w:p>
+      <w:pPr>
+        <w:rPr>
+          <w:rFonts w:ascii="Vodafone Rg" w:hAnsi="Vodafone Rg"/>
+          <w:sz w:val="16"/>
+          <w:szCs w:val="16"/>
+          <w:lang w:val="en-ZA" w:eastAsia="en-ZA"/>
+        </w:rPr>
+      </w:pPr>
+    </w:p>
+    <w:p>
+      <w:pPr>
+        <w:rPr>
+          <w:rFonts w:ascii="Vodafone Rg" w:hAnsi="Vodafone Rg"/>
+          <w:sz w:val="16"/>
+          <w:szCs w:val="16"/>
+          <w:lang w:val="en-ZA" w:eastAsia="en-ZA"/>
+        </w:rPr>
+      </w:pPr>
+    </w:p>
+    <w:p>
+      <w:pPr>
+        <w:rPr>
+          <w:rFonts w:ascii="Vodafone Rg" w:hAnsi="Vodafone Rg"/>
+          <w:sz w:val="16"/>
+          <w:szCs w:val="16"/>
+          <w:lang w:val="en-ZA" w:eastAsia="en-ZA"/>
+        </w:rPr>
+      </w:pPr>
+    </w:p>
+    <w:p>
+      <w:pPr>
+        <w:rPr>
+          <w:rFonts w:ascii="Vodafone Rg" w:hAnsi="Vodafone Rg"/>
+          <w:sz w:val="16"/>
+          <w:szCs w:val="16"/>
+          <w:lang w:val="en-ZA" w:eastAsia="en-ZA"/>
+        </w:rPr>
+      </w:pPr>
+    </w:p>
+    <w:p>
+      <w:pPr>
+        <w:rPr>
+          <w:rFonts w:ascii="Vodafone Rg" w:hAnsi="Vodafone Rg"/>
+          <w:sz w:val="16"/>
+          <w:szCs w:val="16"/>
+          <w:lang w:val="en-ZA" w:eastAsia="en-ZA"/>
+        </w:rPr>
+      </w:pPr>
+    </w:p>
+    <w:p>
+      <w:pPr>
+        <w:rPr>
+          <w:rFonts w:ascii="Vodafone Rg" w:hAnsi="Vodafone Rg"/>
+          <w:sz w:val="16"/>
+          <w:szCs w:val="16"/>
+          <w:lang w:val="en-ZA" w:eastAsia="en-ZA"/>
+        </w:rPr>
+      </w:pPr>
+    </w:p>
+    <w:p>
+      <w:pPr>
+        <w:rPr>
+          <w:rFonts w:ascii="Vodafone Rg" w:hAnsi="Vodafone Rg"/>
+          <w:sz w:val="16"/>
+          <w:szCs w:val="16"/>
+          <w:lang w:val="en-ZA" w:eastAsia="en-ZA"/>
+        </w:rPr>
+      </w:pPr>
+    </w:p>
+    <w:p>
+      <w:pPr>
+        <w:rPr>
+          <w:rFonts w:ascii="Vodafone Rg" w:hAnsi="Vodafone Rg"/>
+          <w:sz w:val="16"/>
+          <w:szCs w:val="16"/>
+          <w:lang w:val="en-ZA" w:eastAsia="en-ZA"/>
+        </w:rPr>
+      </w:pPr>
+    </w:p>
+    <w:p>
+      <w:pPr>
+        <w:rPr>
+          <w:rFonts w:ascii="Vodafone Rg" w:hAnsi="Vodafone Rg"/>
+          <w:sz w:val="16"/>
+          <w:szCs w:val="16"/>
+          <w:lang w:val="en-ZA" w:eastAsia="en-ZA"/>
+        </w:rPr>
+      </w:pPr>
+      <w:bookmarkStart w:id="68" w:name="_GoBack"/>
       <w:bookmarkEnd w:id="68"/>
     </w:p>
     <w:p>
       <w:pPr>
-        <w:spacing w:before="0" w:after="0"/>
-        <w:ind w:firstLine="720"/>
-        <w:rPr>
-          <w:rFonts w:ascii="Vodafone Rg" w:hAnsi="Vodafone Rg"/>
-          <w:lang w:val="en-ZA" w:eastAsia="en-ZA"/>
-        </w:rPr>
-      </w:pPr>
-      <w:r>
-        <w:rPr>
-          <w:rFonts w:ascii="Vodafone Rg" w:hAnsi="Vodafone Rg"/>
-          <w:lang w:val="en-ZA" w:eastAsia="en-ZA"/>
-        </w:rPr>
-        <w:t>Microsoft SQL will be used within the existing EC SQL Cluster.</w:t>
-      </w:r>
-    </w:p>
-    <w:p>
-      <w:pPr>
-        <w:spacing w:before="0" w:after="0"/>
-        <w:ind w:firstLine="720"/>
-        <w:rPr>
-          <w:rFonts w:ascii="Vodafone Rg" w:hAnsi="Vodafone Rg"/>
-          <w:lang w:val="en-ZA" w:eastAsia="en-ZA"/>
-        </w:rPr>
-      </w:pPr>
-      <w:r>
-        <w:rPr>
-          <w:rFonts w:ascii="Vodafone Rg" w:hAnsi="Vodafone Rg"/>
-          <w:lang w:val="en-ZA" w:eastAsia="en-ZA"/>
-        </w:rPr>
-        <w:t>Transparent Data Encryption to be implemented on sensitive information containing tables.</w:t>
-      </w:r>
-    </w:p>
-    <w:p>
-      <w:pPr>
-        <w:spacing w:before="0" w:after="0"/>
-        <w:ind w:firstLine="720"/>
-        <w:rPr>
-          <w:rFonts w:ascii="Vodafone Rg" w:hAnsi="Vodafone Rg"/>
-          <w:lang w:val="en-ZA" w:eastAsia="en-ZA"/>
-        </w:rPr>
-      </w:pPr>
-      <w:r>
-        <w:rPr>
-          <w:rFonts w:ascii="Vodafone Rg" w:hAnsi="Vodafone Rg"/>
-          <w:lang w:val="en-ZA" w:eastAsia="en-ZA"/>
-        </w:rPr>
-        <w:t>3</w:t>
-      </w:r>
-      <w:r>
-        <w:rPr>
-          <w:rFonts w:ascii="Vodafone Rg" w:hAnsi="Vodafone Rg"/>
-          <w:vertAlign w:val="superscript"/>
-          <w:lang w:val="en-ZA" w:eastAsia="en-ZA"/>
-        </w:rPr>
-        <w:t>rd</w:t>
-      </w:r>
-      <w:r>
-        <w:rPr>
-          <w:rFonts w:ascii="Vodafone Rg" w:hAnsi="Vodafone Rg"/>
-          <w:lang w:val="en-ZA" w:eastAsia="en-ZA"/>
-        </w:rPr>
-        <w:t xml:space="preserve"> From data normalisation is applied.</w:t>
-      </w:r>
-    </w:p>
-    <w:p>
-      <w:pPr>
-        <w:spacing w:before="0" w:after="0"/>
-        <w:ind w:firstLine="720"/>
-        <w:rPr>
-          <w:rFonts w:ascii="Vodafone Rg" w:hAnsi="Vodafone Rg"/>
-          <w:lang w:val="en-ZA" w:eastAsia="en-ZA"/>
-        </w:rPr>
-      </w:pPr>
-    </w:p>
-    <w:p>
-      <w:pPr>
-        <w:spacing w:before="0" w:after="0"/>
-        <w:ind w:firstLine="720"/>
-        <w:rPr>
-          <w:rFonts w:ascii="Vodafone Rg" w:hAnsi="Vodafone Rg"/>
-          <w:lang w:val="en-ZA" w:eastAsia="en-ZA"/>
-        </w:rPr>
-      </w:pPr>
-    </w:p>
-    <w:p>
-      <w:pPr>
-        <w:spacing w:before="0" w:after="0"/>
-        <w:ind w:firstLine="720"/>
-        <w:rPr>
-          <w:rFonts w:ascii="Vodafone Rg" w:hAnsi="Vodafone Rg"/>
-          <w:lang w:val="en-ZA" w:eastAsia="en-ZA"/>
-        </w:rPr>
-      </w:pPr>
-    </w:p>
-    <w:p>
-      <w:pPr>
-        <w:spacing w:before="0" w:after="0"/>
-        <w:ind w:firstLine="720"/>
-        <w:rPr>
-          <w:rFonts w:ascii="Vodafone Rg" w:hAnsi="Vodafone Rg"/>
-          <w:lang w:val="en-ZA" w:eastAsia="en-ZA"/>
-        </w:rPr>
-      </w:pPr>
-    </w:p>
-    <w:p>
-      <w:pPr>
-        <w:spacing w:before="0" w:after="0"/>
-        <w:ind w:firstLine="720"/>
-        <w:rPr>
-          <w:rFonts w:ascii="Vodafone Rg" w:hAnsi="Vodafone Rg"/>
-          <w:lang w:val="en-ZA" w:eastAsia="en-ZA"/>
-        </w:rPr>
-      </w:pPr>
-    </w:p>
-    <w:p>
-      <w:pPr>
-        <w:spacing w:before="0" w:after="0"/>
-        <w:ind w:firstLine="720"/>
-        <w:rPr>
-          <w:rFonts w:ascii="Vodafone Rg" w:hAnsi="Vodafone Rg"/>
-          <w:lang w:val="en-ZA" w:eastAsia="en-ZA"/>
-        </w:rPr>
-      </w:pPr>
-    </w:p>
-    <w:p>
-      <w:pPr>
-        <w:spacing w:before="0" w:after="0"/>
-        <w:ind w:firstLine="720"/>
-        <w:rPr>
-          <w:rFonts w:ascii="Vodafone Rg" w:hAnsi="Vodafone Rg"/>
-          <w:lang w:val="en-ZA" w:eastAsia="en-ZA"/>
-        </w:rPr>
-      </w:pPr>
-    </w:p>
-    <w:p>
-      <w:pPr>
-        <w:rPr>
-          <w:rFonts w:ascii="Vodafone Rg" w:hAnsi="Vodafone Rg"/>
-          <w:sz w:val="16"/>
-          <w:szCs w:val="16"/>
-          <w:lang w:val="en-ZA" w:eastAsia="en-ZA"/>
-        </w:rPr>
-      </w:pPr>
-    </w:p>
-    <w:p>
-      <w:pPr>
-        <w:rPr>
-          <w:rFonts w:ascii="Vodafone Rg" w:hAnsi="Vodafone Rg"/>
-          <w:sz w:val="16"/>
-          <w:szCs w:val="16"/>
-          <w:lang w:val="en-ZA" w:eastAsia="en-ZA"/>
-        </w:rPr>
-      </w:pPr>
-    </w:p>
-    <w:p>
-      <w:pPr>
         <w:pStyle w:val="Heading1"/>
         <w:spacing w:before="0" w:after="0"/>
         <w:rPr>
@@ -8757,7 +9367,7 @@
         </w:rPr>
       </w:pPr>
       <w:bookmarkStart w:id="69" w:name="_Toc141945446"/>
-      <w:bookmarkEnd w:id="27"/>
+      <w:bookmarkEnd w:id="26"/>
       <w:r>
         <w:rPr>
           <w:rFonts w:ascii="Vodafone Rg" w:hAnsi="Vodafone Rg"/>
@@ -8814,7 +9424,7 @@
                     <pic:cNvPicPr/>
                   </pic:nvPicPr>
                   <pic:blipFill>
-                    <a:blip r:embed="rId17"/>
+                    <a:blip r:embed="rId20"/>
                     <a:stretch>
                       <a:fillRect/>
                     </a:stretch>
@@ -9865,7 +10475,6 @@
       <w:bookmarkStart w:id="86" w:name="_Toc43930883"/>
       <w:bookmarkStart w:id="87" w:name="_Toc43930885"/>
       <w:bookmarkStart w:id="88" w:name="_Toc43930886"/>
-      <w:bookmarkEnd w:id="22"/>
       <w:bookmarkEnd w:id="21"/>
       <w:bookmarkEnd w:id="20"/>
       <w:bookmarkEnd w:id="19"/>
@@ -9873,6 +10482,7 @@
       <w:bookmarkEnd w:id="17"/>
       <w:bookmarkEnd w:id="16"/>
       <w:bookmarkEnd w:id="15"/>
+      <w:bookmarkEnd w:id="14"/>
       <w:bookmarkEnd w:id="78"/>
       <w:bookmarkEnd w:id="79"/>
       <w:bookmarkEnd w:id="80"/>
@@ -10004,7 +10614,7 @@
     </w:p>
     <w:p/>
     <w:sectPr>
-      <w:footerReference w:type="default" r:id="rId18"/>
+      <w:footerReference w:type="default" r:id="rId21"/>
       <w:pgSz w:w="12240" w:h="15840"/>
       <w:pgMar w:top="1440" w:right="1440" w:bottom="1440" w:left="1440" w:header="720" w:footer="720" w:gutter="0"/>
       <w:cols w:space="720"/>
@@ -10810,14 +11420,14 @@
         <v:path o:extrusionok="f" gradientshapeok="t" o:connecttype="rect"/>
         <o:lock v:ext="edit" aspectratio="t"/>
       </v:shapetype>
-      <v:shape id="_x0000_i1032" type="#_x0000_t75" style="width:12.6pt;height:12.6pt" o:bullet="t">
+      <v:shape id="_x0000_i1042" type="#_x0000_t75" style="width:12.45pt;height:12.45pt" o:bullet="t">
         <v:imagedata r:id="rId1" o:title="Bullet_100"/>
       </v:shape>
     </w:pict>
   </w:numPicBullet>
   <w:numPicBullet w:numPicBulletId="1">
     <w:pict>
-      <v:shape id="_x0000_i1033" type="#_x0000_t75" style="width:5.4pt;height:5.4pt" o:bullet="t">
+      <v:shape id="_x0000_i1043" type="#_x0000_t75" style="width:5.55pt;height:5.55pt" o:bullet="t">
         <v:imagedata r:id="rId2" o:title="Bullet_50"/>
       </v:shape>
     </w:pict>
@@ -19600,6 +20210,7 @@
   </w:compat>
   <w:rsids>
     <w:rsidRoot w:val="00E94AA1"/>
+    <w:rsid w:val="002220A5"/>
     <w:rsid w:val="00687E37"/>
     <w:rsid w:val="00930296"/>
     <w:rsid w:val="00B947AC"/>

</xml_diff>